<commit_message>
Revised URS, pending further UI Layouts
Revised URS, pending further UI Layouts
</commit_message>
<xml_diff>
--- a/TECH/ANALYSIS/URS/WORK IN PROGRESS/RAM_TURS.docx
+++ b/TECH/ANALYSIS/URS/WORK IN PROGRESS/RAM_TURS.docx
@@ -100,9 +100,6 @@
             <w:pPr>
               <w:spacing w:before="120"/>
               <w:jc w:val="right"/>
-              <w:rPr>
-                <w:sz w:val="20"/>
-              </w:rPr>
             </w:pPr>
           </w:p>
         </w:tc>
@@ -138,14 +135,8 @@
             <w:pPr>
               <w:spacing w:before="120"/>
               <w:jc w:val="right"/>
-              <w:rPr>
-                <w:sz w:val="20"/>
-              </w:rPr>
             </w:pPr>
             <w:r>
-              <w:rPr>
-                <w:sz w:val="20"/>
-              </w:rPr>
               <w:t>Document Reference:</w:t>
             </w:r>
           </w:p>
@@ -230,14 +221,8 @@
             <w:pPr>
               <w:spacing w:before="120"/>
               <w:jc w:val="right"/>
-              <w:rPr>
-                <w:sz w:val="20"/>
-              </w:rPr>
             </w:pPr>
             <w:r>
-              <w:rPr>
-                <w:sz w:val="20"/>
-              </w:rPr>
               <w:t>Project:</w:t>
             </w:r>
           </w:p>
@@ -281,14 +266,8 @@
             <w:pPr>
               <w:spacing w:before="120"/>
               <w:jc w:val="right"/>
-              <w:rPr>
-                <w:sz w:val="20"/>
-              </w:rPr>
             </w:pPr>
             <w:r>
-              <w:rPr>
-                <w:sz w:val="20"/>
-              </w:rPr>
               <w:t>Document Title:</w:t>
             </w:r>
           </w:p>
@@ -380,14 +359,8 @@
             <w:pPr>
               <w:spacing w:before="120"/>
               <w:jc w:val="right"/>
-              <w:rPr>
-                <w:sz w:val="20"/>
-              </w:rPr>
             </w:pPr>
             <w:r>
-              <w:rPr>
-                <w:sz w:val="20"/>
-              </w:rPr>
               <w:t>Version:</w:t>
             </w:r>
           </w:p>
@@ -438,14 +411,8 @@
             <w:pPr>
               <w:spacing w:before="120"/>
               <w:jc w:val="right"/>
-              <w:rPr>
-                <w:sz w:val="20"/>
-              </w:rPr>
             </w:pPr>
             <w:r>
-              <w:rPr>
-                <w:sz w:val="20"/>
-              </w:rPr>
               <w:t>Date:</w:t>
             </w:r>
           </w:p>
@@ -493,7 +460,7 @@
                 <w:sz w:val="20"/>
                 <w:lang w:val="en-GB"/>
               </w:rPr>
-              <w:t>13 April 2018</w:t>
+              <w:t>18 April 2018</w:t>
             </w:r>
             <w:r>
               <w:rPr>
@@ -519,14 +486,8 @@
             <w:pPr>
               <w:spacing w:before="120"/>
               <w:jc w:val="right"/>
-              <w:rPr>
-                <w:sz w:val="20"/>
-              </w:rPr>
             </w:pPr>
             <w:r>
-              <w:rPr>
-                <w:sz w:val="20"/>
-              </w:rPr>
               <w:t>Author:</w:t>
             </w:r>
           </w:p>
@@ -534,14 +495,8 @@
             <w:pPr>
               <w:spacing w:before="120"/>
               <w:jc w:val="right"/>
-              <w:rPr>
-                <w:sz w:val="20"/>
-              </w:rPr>
             </w:pPr>
             <w:r>
-              <w:rPr>
-                <w:sz w:val="20"/>
-              </w:rPr>
               <w:t>Reviewers:</w:t>
             </w:r>
           </w:p>
@@ -549,68 +504,44 @@
             <w:pPr>
               <w:spacing w:before="120"/>
               <w:jc w:val="right"/>
-              <w:rPr>
-                <w:sz w:val="20"/>
-              </w:rPr>
             </w:pPr>
           </w:p>
           <w:p>
             <w:pPr>
               <w:spacing w:before="120"/>
               <w:jc w:val="right"/>
-              <w:rPr>
-                <w:sz w:val="20"/>
-              </w:rPr>
             </w:pPr>
           </w:p>
           <w:p>
             <w:pPr>
               <w:spacing w:before="120"/>
               <w:jc w:val="right"/>
-              <w:rPr>
-                <w:sz w:val="20"/>
-              </w:rPr>
             </w:pPr>
           </w:p>
           <w:p>
             <w:pPr>
               <w:spacing w:before="120"/>
               <w:jc w:val="right"/>
-              <w:rPr>
-                <w:sz w:val="20"/>
-              </w:rPr>
             </w:pPr>
           </w:p>
           <w:p>
             <w:pPr>
               <w:spacing w:before="120"/>
               <w:jc w:val="right"/>
-              <w:rPr>
-                <w:sz w:val="20"/>
-              </w:rPr>
             </w:pPr>
           </w:p>
           <w:p>
             <w:pPr>
               <w:spacing w:before="120"/>
               <w:jc w:val="right"/>
-              <w:rPr>
-                <w:sz w:val="20"/>
-              </w:rPr>
             </w:pPr>
           </w:p>
           <w:p>
             <w:pPr>
               <w:spacing w:before="120"/>
               <w:jc w:val="right"/>
-              <w:rPr>
-                <w:sz w:val="20"/>
-              </w:rPr>
             </w:pPr>
             <w:r>
-              <w:rPr>
-                <w:sz w:val="20"/>
-              </w:rPr>
               <w:t>Approved and Signed off by:</w:t>
             </w:r>
           </w:p>
@@ -618,27 +549,18 @@
             <w:pPr>
               <w:spacing w:before="120"/>
               <w:jc w:val="right"/>
-              <w:rPr>
-                <w:sz w:val="20"/>
-              </w:rPr>
             </w:pPr>
           </w:p>
           <w:p>
             <w:pPr>
               <w:spacing w:before="120"/>
               <w:jc w:val="right"/>
-              <w:rPr>
-                <w:sz w:val="20"/>
-              </w:rPr>
             </w:pPr>
           </w:p>
           <w:p>
             <w:pPr>
               <w:spacing w:before="120"/>
               <w:jc w:val="center"/>
-              <w:rPr>
-                <w:sz w:val="20"/>
-              </w:rPr>
             </w:pPr>
           </w:p>
         </w:tc>
@@ -698,12 +620,37 @@
                 <w:lang w:val="en-GB"/>
               </w:rPr>
             </w:pPr>
+            <w:proofErr w:type="spellStart"/>
             <w:r>
               <w:rPr>
                 <w:sz w:val="20"/>
                 <w:lang w:val="en-GB"/>
               </w:rPr>
-              <w:t xml:space="preserve">Kaung Myat Bo </w:t>
+              <w:t>Kaung</w:t>
+            </w:r>
+            <w:proofErr w:type="spellEnd"/>
+            <w:r>
+              <w:rPr>
+                <w:sz w:val="20"/>
+                <w:lang w:val="en-GB"/>
+              </w:rPr>
+              <w:t xml:space="preserve"> </w:t>
+            </w:r>
+            <w:proofErr w:type="spellStart"/>
+            <w:r>
+              <w:rPr>
+                <w:sz w:val="20"/>
+                <w:lang w:val="en-GB"/>
+              </w:rPr>
+              <w:t>Myat</w:t>
+            </w:r>
+            <w:proofErr w:type="spellEnd"/>
+            <w:r>
+              <w:rPr>
+                <w:sz w:val="20"/>
+                <w:lang w:val="en-GB"/>
+              </w:rPr>
+              <w:t xml:space="preserve"> Bo </w:t>
             </w:r>
             <w:r>
               <w:rPr>
@@ -738,12 +685,37 @@
                 <w:lang w:val="en-GB"/>
               </w:rPr>
             </w:pPr>
+            <w:proofErr w:type="spellStart"/>
             <w:r>
               <w:rPr>
                 <w:sz w:val="20"/>
                 <w:lang w:val="en-GB"/>
               </w:rPr>
-              <w:t xml:space="preserve">Treza Bawm Win </w:t>
+              <w:t>Treza</w:t>
+            </w:r>
+            <w:proofErr w:type="spellEnd"/>
+            <w:r>
+              <w:rPr>
+                <w:sz w:val="20"/>
+                <w:lang w:val="en-GB"/>
+              </w:rPr>
+              <w:t xml:space="preserve"> </w:t>
+            </w:r>
+            <w:proofErr w:type="spellStart"/>
+            <w:r>
+              <w:rPr>
+                <w:sz w:val="20"/>
+                <w:lang w:val="en-GB"/>
+              </w:rPr>
+              <w:t>Bawm</w:t>
+            </w:r>
+            <w:proofErr w:type="spellEnd"/>
+            <w:r>
+              <w:rPr>
+                <w:sz w:val="20"/>
+                <w:lang w:val="en-GB"/>
+              </w:rPr>
+              <w:t xml:space="preserve"> Win </w:t>
             </w:r>
             <w:r>
               <w:rPr>
@@ -783,7 +755,23 @@
                 <w:sz w:val="20"/>
                 <w:lang w:val="en-GB"/>
               </w:rPr>
-              <w:t xml:space="preserve">Gao Zhiyu </w:t>
+              <w:t xml:space="preserve">Gao </w:t>
+            </w:r>
+            <w:proofErr w:type="spellStart"/>
+            <w:r>
+              <w:rPr>
+                <w:sz w:val="20"/>
+                <w:lang w:val="en-GB"/>
+              </w:rPr>
+              <w:t>Zhiyu</w:t>
+            </w:r>
+            <w:proofErr w:type="spellEnd"/>
+            <w:r>
+              <w:rPr>
+                <w:sz w:val="20"/>
+                <w:lang w:val="en-GB"/>
+              </w:rPr>
+              <w:t xml:space="preserve"> </w:t>
             </w:r>
             <w:r>
               <w:rPr>
@@ -858,34 +846,6 @@
                 <w:lang w:val="en-GB"/>
               </w:rPr>
             </w:pPr>
-            <w:r>
-              <w:rPr>
-                <w:sz w:val="20"/>
-                <w:lang w:val="en-GB"/>
-              </w:rPr>
-              <w:t xml:space="preserve">Vincent Agnes Evangelin </w:t>
-            </w:r>
-            <w:r>
-              <w:rPr>
-                <w:sz w:val="20"/>
-                <w:lang w:val="en-GB"/>
-              </w:rPr>
-              <w:t>(PT0</w:t>
-            </w:r>
-            <w:r>
-              <w:rPr>
-                <w:sz w:val="20"/>
-                <w:lang w:val="en-GB"/>
-              </w:rPr>
-              <w:t>7</w:t>
-            </w:r>
-            <w:r>
-              <w:rPr>
-                <w:sz w:val="20"/>
-                <w:lang w:val="en-GB"/>
-              </w:rPr>
-              <w:t xml:space="preserve"> ISS)</w:t>
-            </w:r>
           </w:p>
           <w:p>
             <w:pPr>
@@ -979,9 +939,6 @@
             <w:pPr>
               <w:spacing w:before="120"/>
               <w:jc w:val="right"/>
-              <w:rPr>
-                <w:sz w:val="20"/>
-              </w:rPr>
             </w:pPr>
           </w:p>
         </w:tc>
@@ -1017,9 +974,6 @@
             <w:pPr>
               <w:spacing w:before="120"/>
               <w:jc w:val="right"/>
-              <w:rPr>
-                <w:sz w:val="20"/>
-              </w:rPr>
             </w:pPr>
           </w:p>
         </w:tc>
@@ -1055,9 +1009,6 @@
             <w:pPr>
               <w:spacing w:before="120"/>
               <w:jc w:val="right"/>
-              <w:rPr>
-                <w:sz w:val="20"/>
-              </w:rPr>
             </w:pPr>
           </w:p>
         </w:tc>
@@ -1093,9 +1044,6 @@
             <w:pPr>
               <w:spacing w:before="120"/>
               <w:jc w:val="right"/>
-              <w:rPr>
-                <w:sz w:val="20"/>
-              </w:rPr>
             </w:pPr>
           </w:p>
         </w:tc>
@@ -1132,9 +1080,6 @@
             <w:pPr>
               <w:spacing w:before="120"/>
               <w:jc w:val="right"/>
-              <w:rPr>
-                <w:sz w:val="20"/>
-              </w:rPr>
             </w:pPr>
           </w:p>
         </w:tc>
@@ -1170,9 +1115,6 @@
             <w:pPr>
               <w:spacing w:before="120"/>
               <w:jc w:val="right"/>
-              <w:rPr>
-                <w:sz w:val="20"/>
-              </w:rPr>
             </w:pPr>
           </w:p>
         </w:tc>
@@ -1208,9 +1150,6 @@
             <w:pPr>
               <w:spacing w:before="120"/>
               <w:jc w:val="right"/>
-              <w:rPr>
-                <w:sz w:val="20"/>
-              </w:rPr>
             </w:pPr>
           </w:p>
         </w:tc>
@@ -1246,9 +1185,6 @@
             <w:pPr>
               <w:spacing w:before="120"/>
               <w:jc w:val="right"/>
-              <w:rPr>
-                <w:sz w:val="20"/>
-              </w:rPr>
             </w:pPr>
           </w:p>
         </w:tc>
@@ -1295,16 +1231,12 @@
               <w:spacing w:before="360"/>
               <w:ind w:right="288"/>
               <w:jc w:val="right"/>
-              <w:rPr>
-                <w:sz w:val="20"/>
-              </w:rPr>
             </w:pPr>
             <w:r>
               <w:rPr>
                 <w:b/>
                 <w:bCs/>
                 <w:position w:val="6"/>
-                <w:sz w:val="20"/>
               </w:rPr>
               <w:lastRenderedPageBreak/>
               <w:t>©</w:t>
@@ -1313,27 +1245,19 @@
               <w:rPr>
                 <w:b/>
                 <w:position w:val="6"/>
-                <w:sz w:val="20"/>
               </w:rPr>
               <w:tab/>
             </w:r>
             <w:r>
               <w:rPr>
                 <w:position w:val="6"/>
-                <w:sz w:val="20"/>
               </w:rPr>
               <w:t xml:space="preserve">2001 </w:t>
             </w:r>
             <w:r>
-              <w:rPr>
-                <w:sz w:val="20"/>
-              </w:rPr>
               <w:br/>
             </w:r>
             <w:r>
-              <w:rPr>
-                <w:sz w:val="20"/>
-              </w:rPr>
               <w:t>The information contained in this document is the property of ISS. The contents must not be copied in whole or in part for purposes other than which it has been supplied without the consent of ISS, or, if it has been furnished under contract to another party, as expressly authorised under that contract, then ISS shall not be liable for any errors or omissions.</w:t>
             </w:r>
           </w:p>
@@ -1351,14 +1275,10 @@
               <w:spacing w:before="600"/>
               <w:ind w:left="288" w:right="288"/>
               <w:jc w:val="center"/>
-              <w:rPr>
-                <w:sz w:val="20"/>
-              </w:rPr>
             </w:pPr>
             <w:r>
               <w:rPr>
                 <w:noProof/>
-                <w:sz w:val="20"/>
                 <w:lang w:val="en-US"/>
               </w:rPr>
               <w:pict w14:anchorId="57120472">
@@ -1384,7 +1304,7 @@
                 <v:shape id="_x0000_s1050" type="#_x0000_t75" style="position:absolute;left:0;text-align:left;margin-left:7.65pt;margin-top:8.6pt;width:162pt;height:107.75pt;z-index:251657728;visibility:visible;mso-wrap-edited:f;mso-position-horizontal-relative:text;mso-position-vertical-relative:text" o:userdrawn="t">
                   <v:imagedata r:id="rId12" o:title=""/>
                 </v:shape>
-                <o:OLEObject Type="Embed" ProgID="Word.Picture.8" ShapeID="_x0000_s1050" DrawAspect="Content" ObjectID="_1585150126" r:id="rId13"/>
+                <o:OLEObject Type="Embed" ProgID="Word.Picture.8" ShapeID="_x0000_s1050" DrawAspect="Content" ObjectID="_1585594067" r:id="rId13"/>
               </w:pict>
             </w:r>
           </w:p>
@@ -1413,9 +1333,6 @@
               <w:spacing w:before="360"/>
               <w:ind w:left="288" w:right="288"/>
               <w:jc w:val="center"/>
-              <w:rPr>
-                <w:sz w:val="20"/>
-              </w:rPr>
             </w:pPr>
             <w:r>
               <w:rPr>
@@ -1423,7 +1340,6 @@
                 <w:bCs/>
                 <w:i/>
                 <w:iCs/>
-                <w:sz w:val="20"/>
               </w:rPr>
               <w:t xml:space="preserve">Institute of Systems Science, 25 </w:t>
             </w:r>
@@ -1434,7 +1350,6 @@
                 <w:bCs/>
                 <w:i/>
                 <w:iCs/>
-                <w:sz w:val="20"/>
               </w:rPr>
               <w:t>Heng</w:t>
             </w:r>
@@ -1445,7 +1360,6 @@
                 <w:bCs/>
                 <w:i/>
                 <w:iCs/>
-                <w:sz w:val="20"/>
               </w:rPr>
               <w:t xml:space="preserve"> Mui </w:t>
             </w:r>
@@ -1456,7 +1370,6 @@
                 <w:bCs/>
                 <w:i/>
                 <w:iCs/>
-                <w:sz w:val="20"/>
               </w:rPr>
               <w:t>Keng</w:t>
             </w:r>
@@ -1467,7 +1380,6 @@
                 <w:bCs/>
                 <w:i/>
                 <w:iCs/>
-                <w:sz w:val="20"/>
               </w:rPr>
               <w:t xml:space="preserve"> Terrace, </w:t>
             </w:r>
@@ -1480,7 +1392,6 @@
                 <w:bCs/>
                 <w:i/>
                 <w:iCs/>
-                <w:sz w:val="20"/>
               </w:rPr>
               <w:t>Singapore 119615</w:t>
             </w:r>
@@ -1493,7 +1404,6 @@
         <w:spacing w:before="360"/>
         <w:rPr>
           <w:b/>
-          <w:sz w:val="20"/>
         </w:rPr>
         <w:sectPr>
           <w:headerReference w:type="default" r:id="rId14"/>
@@ -2028,13 +1938,6 @@
                 <w:lang w:val="en-GB"/>
               </w:rPr>
             </w:pPr>
-            <w:r>
-              <w:rPr>
-                <w:sz w:val="20"/>
-                <w:lang w:val="en-GB"/>
-              </w:rPr>
-              <w:t>4.0</w:t>
-            </w:r>
           </w:p>
         </w:tc>
         <w:tc>
@@ -2057,13 +1960,6 @@
                 <w:lang w:val="en-GB"/>
               </w:rPr>
             </w:pPr>
-            <w:r>
-              <w:rPr>
-                <w:sz w:val="20"/>
-                <w:lang w:val="en-GB"/>
-              </w:rPr>
-              <w:t>RAM/TURS</w:t>
-            </w:r>
           </w:p>
         </w:tc>
         <w:tc>
@@ -2135,13 +2031,6 @@
                 <w:lang w:val="en-GB"/>
               </w:rPr>
             </w:pPr>
-            <w:r>
-              <w:rPr>
-                <w:sz w:val="20"/>
-                <w:lang w:val="en-GB"/>
-              </w:rPr>
-              <w:t>5.0</w:t>
-            </w:r>
           </w:p>
         </w:tc>
         <w:tc>
@@ -2164,13 +2053,6 @@
                 <w:lang w:val="en-GB"/>
               </w:rPr>
             </w:pPr>
-            <w:r>
-              <w:rPr>
-                <w:sz w:val="20"/>
-                <w:lang w:val="en-GB"/>
-              </w:rPr>
-              <w:t>RAM/TURS</w:t>
-            </w:r>
           </w:p>
         </w:tc>
         <w:tc>
@@ -2272,21 +2154,12 @@
         </w:rPr>
       </w:pPr>
       <w:r>
-        <w:rPr>
-          <w:sz w:val="20"/>
-        </w:rPr>
         <w:fldChar w:fldCharType="begin"/>
       </w:r>
       <w:r>
-        <w:rPr>
-          <w:sz w:val="20"/>
-        </w:rPr>
         <w:instrText xml:space="preserve"> TOC \o "1-2" </w:instrText>
       </w:r>
       <w:r>
-        <w:rPr>
-          <w:sz w:val="20"/>
-        </w:rPr>
         <w:fldChar w:fldCharType="separate"/>
       </w:r>
       <w:bookmarkStart w:id="1" w:name="_GoBack"/>
@@ -2331,7 +2204,7 @@
         <w:rPr>
           <w:noProof/>
         </w:rPr>
-        <w:instrText xml:space="preserve"> PAGEREF _Toc511408298 \h </w:instrText>
+        <w:instrText xml:space="preserve"> PAGEREF _Toc511852232 \h </w:instrText>
       </w:r>
       <w:r>
         <w:rPr>
@@ -2348,7 +2221,7 @@
         <w:rPr>
           <w:noProof/>
         </w:rPr>
-        <w:t>6</w:t>
+        <w:t>5</w:t>
       </w:r>
       <w:r>
         <w:rPr>
@@ -2411,7 +2284,7 @@
         <w:rPr>
           <w:noProof/>
         </w:rPr>
-        <w:instrText xml:space="preserve"> PAGEREF _Toc511408299 \h </w:instrText>
+        <w:instrText xml:space="preserve"> PAGEREF _Toc511852233 \h </w:instrText>
       </w:r>
       <w:r>
         <w:rPr>
@@ -2428,7 +2301,7 @@
         <w:rPr>
           <w:noProof/>
         </w:rPr>
-        <w:t>6</w:t>
+        <w:t>5</w:t>
       </w:r>
       <w:r>
         <w:rPr>
@@ -2491,7 +2364,7 @@
         <w:rPr>
           <w:noProof/>
         </w:rPr>
-        <w:instrText xml:space="preserve"> PAGEREF _Toc511408300 \h </w:instrText>
+        <w:instrText xml:space="preserve"> PAGEREF _Toc511852234 \h </w:instrText>
       </w:r>
       <w:r>
         <w:rPr>
@@ -2508,7 +2381,7 @@
         <w:rPr>
           <w:noProof/>
         </w:rPr>
-        <w:t>6</w:t>
+        <w:t>5</w:t>
       </w:r>
       <w:r>
         <w:rPr>
@@ -2571,7 +2444,7 @@
         <w:rPr>
           <w:noProof/>
         </w:rPr>
-        <w:instrText xml:space="preserve"> PAGEREF _Toc511408301 \h </w:instrText>
+        <w:instrText xml:space="preserve"> PAGEREF _Toc511852235 \h </w:instrText>
       </w:r>
       <w:r>
         <w:rPr>
@@ -2588,7 +2461,7 @@
         <w:rPr>
           <w:noProof/>
         </w:rPr>
-        <w:t>6</w:t>
+        <w:t>5</w:t>
       </w:r>
       <w:r>
         <w:rPr>
@@ -2651,7 +2524,7 @@
         <w:rPr>
           <w:noProof/>
         </w:rPr>
-        <w:instrText xml:space="preserve"> PAGEREF _Toc511408302 \h </w:instrText>
+        <w:instrText xml:space="preserve"> PAGEREF _Toc511852236 \h </w:instrText>
       </w:r>
       <w:r>
         <w:rPr>
@@ -2668,7 +2541,7 @@
         <w:rPr>
           <w:noProof/>
         </w:rPr>
-        <w:t>6</w:t>
+        <w:t>5</w:t>
       </w:r>
       <w:r>
         <w:rPr>
@@ -2731,7 +2604,7 @@
         <w:rPr>
           <w:noProof/>
         </w:rPr>
-        <w:instrText xml:space="preserve"> PAGEREF _Toc511408303 \h </w:instrText>
+        <w:instrText xml:space="preserve"> PAGEREF _Toc511852237 \h </w:instrText>
       </w:r>
       <w:r>
         <w:rPr>
@@ -2748,7 +2621,7 @@
         <w:rPr>
           <w:noProof/>
         </w:rPr>
-        <w:t>6</w:t>
+        <w:t>5</w:t>
       </w:r>
       <w:r>
         <w:rPr>
@@ -2811,7 +2684,7 @@
         <w:rPr>
           <w:noProof/>
         </w:rPr>
-        <w:instrText xml:space="preserve"> PAGEREF _Toc511408304 \h </w:instrText>
+        <w:instrText xml:space="preserve"> PAGEREF _Toc511852238 \h </w:instrText>
       </w:r>
       <w:r>
         <w:rPr>
@@ -2828,7 +2701,7 @@
         <w:rPr>
           <w:noProof/>
         </w:rPr>
-        <w:t>7</w:t>
+        <w:t>6</w:t>
       </w:r>
       <w:r>
         <w:rPr>
@@ -2893,7 +2766,7 @@
         <w:rPr>
           <w:noProof/>
         </w:rPr>
-        <w:instrText xml:space="preserve"> PAGEREF _Toc511408305 \h </w:instrText>
+        <w:instrText xml:space="preserve"> PAGEREF _Toc511852239 \h </w:instrText>
       </w:r>
       <w:r>
         <w:rPr>
@@ -2910,7 +2783,7 @@
         <w:rPr>
           <w:noProof/>
         </w:rPr>
-        <w:t>8</w:t>
+        <w:t>7</w:t>
       </w:r>
       <w:r>
         <w:rPr>
@@ -2973,7 +2846,7 @@
         <w:rPr>
           <w:noProof/>
         </w:rPr>
-        <w:instrText xml:space="preserve"> PAGEREF _Toc511408306 \h </w:instrText>
+        <w:instrText xml:space="preserve"> PAGEREF _Toc511852240 \h </w:instrText>
       </w:r>
       <w:r>
         <w:rPr>
@@ -2990,7 +2863,7 @@
         <w:rPr>
           <w:noProof/>
         </w:rPr>
-        <w:t>8</w:t>
+        <w:t>7</w:t>
       </w:r>
       <w:r>
         <w:rPr>
@@ -3053,7 +2926,7 @@
         <w:rPr>
           <w:noProof/>
         </w:rPr>
-        <w:instrText xml:space="preserve"> PAGEREF _Toc511408307 \h </w:instrText>
+        <w:instrText xml:space="preserve"> PAGEREF _Toc511852241 \h </w:instrText>
       </w:r>
       <w:r>
         <w:rPr>
@@ -3070,7 +2943,7 @@
         <w:rPr>
           <w:noProof/>
         </w:rPr>
-        <w:t>8</w:t>
+        <w:t>7</w:t>
       </w:r>
       <w:r>
         <w:rPr>
@@ -3133,7 +3006,7 @@
         <w:rPr>
           <w:noProof/>
         </w:rPr>
-        <w:instrText xml:space="preserve"> PAGEREF _Toc511408308 \h </w:instrText>
+        <w:instrText xml:space="preserve"> PAGEREF _Toc511852242 \h </w:instrText>
       </w:r>
       <w:r>
         <w:rPr>
@@ -3150,7 +3023,7 @@
         <w:rPr>
           <w:noProof/>
         </w:rPr>
-        <w:t>9</w:t>
+        <w:t>8</w:t>
       </w:r>
       <w:r>
         <w:rPr>
@@ -3213,7 +3086,7 @@
         <w:rPr>
           <w:noProof/>
         </w:rPr>
-        <w:instrText xml:space="preserve"> PAGEREF _Toc511408309 \h </w:instrText>
+        <w:instrText xml:space="preserve"> PAGEREF _Toc511852243 \h </w:instrText>
       </w:r>
       <w:r>
         <w:rPr>
@@ -3230,7 +3103,7 @@
         <w:rPr>
           <w:noProof/>
         </w:rPr>
-        <w:t>9</w:t>
+        <w:t>8</w:t>
       </w:r>
       <w:r>
         <w:rPr>
@@ -3293,7 +3166,7 @@
         <w:rPr>
           <w:noProof/>
         </w:rPr>
-        <w:instrText xml:space="preserve"> PAGEREF _Toc511408310 \h </w:instrText>
+        <w:instrText xml:space="preserve"> PAGEREF _Toc511852244 \h </w:instrText>
       </w:r>
       <w:r>
         <w:rPr>
@@ -3310,7 +3183,7 @@
         <w:rPr>
           <w:noProof/>
         </w:rPr>
-        <w:t>10</w:t>
+        <w:t>8</w:t>
       </w:r>
       <w:r>
         <w:rPr>
@@ -3373,7 +3246,7 @@
         <w:rPr>
           <w:noProof/>
         </w:rPr>
-        <w:instrText xml:space="preserve"> PAGEREF _Toc511408311 \h </w:instrText>
+        <w:instrText xml:space="preserve"> PAGEREF _Toc511852245 \h </w:instrText>
       </w:r>
       <w:r>
         <w:rPr>
@@ -3390,7 +3263,7 @@
         <w:rPr>
           <w:noProof/>
         </w:rPr>
-        <w:t>10</w:t>
+        <w:t>9</w:t>
       </w:r>
       <w:r>
         <w:rPr>
@@ -3455,7 +3328,7 @@
         <w:rPr>
           <w:noProof/>
         </w:rPr>
-        <w:instrText xml:space="preserve"> PAGEREF _Toc511408312 \h </w:instrText>
+        <w:instrText xml:space="preserve"> PAGEREF _Toc511852246 \h </w:instrText>
       </w:r>
       <w:r>
         <w:rPr>
@@ -3472,7 +3345,7 @@
         <w:rPr>
           <w:noProof/>
         </w:rPr>
-        <w:t>11</w:t>
+        <w:t>10</w:t>
       </w:r>
       <w:r>
         <w:rPr>
@@ -3484,6 +3357,9 @@
     <w:p>
       <w:pPr>
         <w:pStyle w:val="TOC2"/>
+        <w:tabs>
+          <w:tab w:val="left" w:pos="720"/>
+        </w:tabs>
         <w:rPr>
           <w:rFonts w:asciiTheme="minorHAnsi" w:eastAsiaTheme="minorEastAsia" w:hAnsiTheme="minorHAnsi" w:cstheme="minorBidi"/>
           <w:b w:val="0"/>
@@ -3493,80 +3369,46 @@
           <w:lang w:eastAsia="en-GB"/>
         </w:rPr>
       </w:pPr>
-      <w:bookmarkStart w:id="2" w:name="_Toc511408297"/>
-      <w:r>
-        <w:rPr>
-          <w:noProof/>
+      <w:r>
+        <w:rPr>
+          <w:noProof/>
+        </w:rPr>
+        <w:t>3.1</w:t>
+      </w:r>
+      <w:r>
+        <w:rPr>
+          <w:rFonts w:asciiTheme="minorHAnsi" w:eastAsiaTheme="minorEastAsia" w:hAnsiTheme="minorHAnsi" w:cstheme="minorBidi"/>
+          <w:b w:val="0"/>
+          <w:noProof/>
+          <w:sz w:val="22"/>
+          <w:szCs w:val="22"/>
           <w:lang w:eastAsia="en-GB"/>
         </w:rPr>
-        <w:lastRenderedPageBreak/>
-        <w:drawing>
-          <wp:inline distT="0" distB="0" distL="0" distR="0" wp14:anchorId="195731B7" wp14:editId="5DC3D81D">
-            <wp:extent cx="4690872" cy="7744968"/>
-            <wp:effectExtent l="0" t="0" r="0" b="8890"/>
-            <wp:docPr id="2" name="Picture 2" descr="C:\Users\Bala\Desktop\Incr DOCs\Primary Use cases.png"/>
-            <wp:cNvGraphicFramePr>
-              <a:graphicFrameLocks xmlns:a="http://schemas.openxmlformats.org/drawingml/2006/main" noChangeAspect="1"/>
-            </wp:cNvGraphicFramePr>
-            <a:graphic xmlns:a="http://schemas.openxmlformats.org/drawingml/2006/main">
-              <a:graphicData uri="http://schemas.openxmlformats.org/drawingml/2006/picture">
-                <pic:pic xmlns:pic="http://schemas.openxmlformats.org/drawingml/2006/picture">
-                  <pic:nvPicPr>
-                    <pic:cNvPr id="0" name="Picture 3" descr="C:\Users\Bala\Desktop\Incr DOCs\Primary Use cases.png"/>
-                    <pic:cNvPicPr>
-                      <a:picLocks noChangeAspect="1" noChangeArrowheads="1"/>
-                    </pic:cNvPicPr>
-                  </pic:nvPicPr>
-                  <pic:blipFill>
-                    <a:blip r:embed="rId16">
-                      <a:extLst>
-                        <a:ext uri="{28A0092B-C50C-407E-A947-70E740481C1C}">
-                          <a14:useLocalDpi xmlns:a14="http://schemas.microsoft.com/office/drawing/2010/main" val="0"/>
-                        </a:ext>
-                      </a:extLst>
-                    </a:blip>
-                    <a:srcRect/>
-                    <a:stretch>
-                      <a:fillRect/>
-                    </a:stretch>
-                  </pic:blipFill>
-                  <pic:spPr bwMode="auto">
-                    <a:xfrm>
-                      <a:off x="0" y="0"/>
-                      <a:ext cx="4690872" cy="7744968"/>
-                    </a:xfrm>
-                    <a:prstGeom prst="rect">
-                      <a:avLst/>
-                    </a:prstGeom>
-                    <a:noFill/>
-                    <a:ln>
-                      <a:noFill/>
-                    </a:ln>
-                  </pic:spPr>
-                </pic:pic>
-              </a:graphicData>
-            </a:graphic>
-          </wp:inline>
-        </w:drawing>
-      </w:r>
-      <w:bookmarkEnd w:id="2"/>
-      <w:r>
-        <w:rPr>
-          <w:noProof/>
-        </w:rPr>
         <w:tab/>
       </w:r>
       <w:r>
         <w:rPr>
           <w:noProof/>
         </w:rPr>
+        <w:t>Functional Requirements</w:t>
+      </w:r>
+      <w:r>
+        <w:rPr>
+          <w:noProof/>
+        </w:rPr>
+        <w:tab/>
+      </w:r>
+      <w:r>
+        <w:rPr>
+          <w:noProof/>
+        </w:rPr>
         <w:fldChar w:fldCharType="begin"/>
       </w:r>
       <w:r>
         <w:rPr>
           <w:noProof/>
         </w:rPr>
-        <w:instrText xml:space="preserve"> PAGEREF _Toc511408313 \h </w:instrText>
+        <w:instrText xml:space="preserve"> PAGEREF _Toc511852247 \h </w:instrText>
       </w:r>
       <w:r>
         <w:rPr>
@@ -3594,9 +3436,86 @@
     </w:p>
     <w:p>
       <w:pPr>
-        <w:rPr>
-          <w:sz w:val="20"/>
-        </w:rPr>
+        <w:pStyle w:val="TOC2"/>
+        <w:tabs>
+          <w:tab w:val="left" w:pos="720"/>
+        </w:tabs>
+        <w:rPr>
+          <w:rFonts w:asciiTheme="minorHAnsi" w:eastAsiaTheme="minorEastAsia" w:hAnsiTheme="minorHAnsi" w:cstheme="minorBidi"/>
+          <w:b w:val="0"/>
+          <w:noProof/>
+          <w:sz w:val="22"/>
+          <w:szCs w:val="22"/>
+          <w:lang w:eastAsia="en-GB"/>
+        </w:rPr>
+      </w:pPr>
+      <w:r>
+        <w:rPr>
+          <w:noProof/>
+        </w:rPr>
+        <w:t>3.2</w:t>
+      </w:r>
+      <w:r>
+        <w:rPr>
+          <w:rFonts w:asciiTheme="minorHAnsi" w:eastAsiaTheme="minorEastAsia" w:hAnsiTheme="minorHAnsi" w:cstheme="minorBidi"/>
+          <w:b w:val="0"/>
+          <w:noProof/>
+          <w:sz w:val="22"/>
+          <w:szCs w:val="22"/>
+          <w:lang w:eastAsia="en-GB"/>
+        </w:rPr>
+        <w:tab/>
+      </w:r>
+      <w:r>
+        <w:rPr>
+          <w:noProof/>
+        </w:rPr>
+        <w:t>User Interface Requirements</w:t>
+      </w:r>
+      <w:r>
+        <w:rPr>
+          <w:noProof/>
+        </w:rPr>
+        <w:tab/>
+      </w:r>
+      <w:r>
+        <w:rPr>
+          <w:noProof/>
+        </w:rPr>
+        <w:fldChar w:fldCharType="begin"/>
+      </w:r>
+      <w:r>
+        <w:rPr>
+          <w:noProof/>
+        </w:rPr>
+        <w:instrText xml:space="preserve"> PAGEREF _Toc511852248 \h </w:instrText>
+      </w:r>
+      <w:r>
+        <w:rPr>
+          <w:noProof/>
+        </w:rPr>
+      </w:r>
+      <w:r>
+        <w:rPr>
+          <w:noProof/>
+        </w:rPr>
+        <w:fldChar w:fldCharType="separate"/>
+      </w:r>
+      <w:r>
+        <w:rPr>
+          <w:noProof/>
+        </w:rPr>
+        <w:t>15</w:t>
+      </w:r>
+      <w:r>
+        <w:rPr>
+          <w:noProof/>
+        </w:rPr>
+        <w:fldChar w:fldCharType="end"/>
+      </w:r>
+    </w:p>
+    <w:p>
+      <w:pPr>
         <w:sectPr>
           <w:pgSz w:w="11909" w:h="16834"/>
           <w:pgMar w:top="1080" w:right="1440" w:bottom="1440" w:left="1440" w:header="720" w:footer="720" w:gutter="0"/>
@@ -3604,23 +3523,20 @@
         </w:sectPr>
       </w:pPr>
       <w:r>
+        <w:fldChar w:fldCharType="end"/>
+      </w:r>
+    </w:p>
+    <w:p>
+      <w:pPr>
+        <w:pStyle w:val="Heading1"/>
         <w:rPr>
           <w:sz w:val="20"/>
         </w:rPr>
-        <w:fldChar w:fldCharType="end"/>
-      </w:r>
-    </w:p>
-    <w:p>
-      <w:pPr>
-        <w:pStyle w:val="Heading1"/>
-        <w:rPr>
-          <w:sz w:val="20"/>
-        </w:rPr>
-      </w:pPr>
-      <w:bookmarkStart w:id="3" w:name="_Toc360684088"/>
-      <w:bookmarkStart w:id="4" w:name="_Toc360686144"/>
-      <w:bookmarkStart w:id="5" w:name="_Toc360686488"/>
-      <w:bookmarkStart w:id="6" w:name="_Toc511408298"/>
+      </w:pPr>
+      <w:bookmarkStart w:id="2" w:name="_Toc360684088"/>
+      <w:bookmarkStart w:id="3" w:name="_Toc360686144"/>
+      <w:bookmarkStart w:id="4" w:name="_Toc360686488"/>
+      <w:bookmarkStart w:id="5" w:name="_Toc511852232"/>
       <w:r>
         <w:rPr>
           <w:sz w:val="20"/>
@@ -3628,26 +3544,26 @@
         <w:lastRenderedPageBreak/>
         <w:t>INTRODUCTION</w:t>
       </w:r>
+      <w:bookmarkEnd w:id="2"/>
       <w:bookmarkEnd w:id="3"/>
       <w:bookmarkEnd w:id="4"/>
       <w:bookmarkEnd w:id="5"/>
+    </w:p>
+    <w:p>
+      <w:pPr>
+        <w:pStyle w:val="Heading2"/>
+        <w:rPr>
+          <w:sz w:val="20"/>
+        </w:rPr>
+      </w:pPr>
+      <w:bookmarkStart w:id="6" w:name="_Toc511852233"/>
+      <w:r>
+        <w:rPr>
+          <w:sz w:val="20"/>
+        </w:rPr>
+        <w:t>Background</w:t>
+      </w:r>
       <w:bookmarkEnd w:id="6"/>
-    </w:p>
-    <w:p>
-      <w:pPr>
-        <w:pStyle w:val="Heading2"/>
-        <w:rPr>
-          <w:sz w:val="20"/>
-        </w:rPr>
-      </w:pPr>
-      <w:bookmarkStart w:id="7" w:name="_Toc511408299"/>
-      <w:r>
-        <w:rPr>
-          <w:sz w:val="20"/>
-        </w:rPr>
-        <w:t>Background</w:t>
-      </w:r>
-      <w:bookmarkEnd w:id="7"/>
     </w:p>
     <w:p>
       <w:pPr>
@@ -3751,14 +3667,14 @@
           <w:sz w:val="20"/>
         </w:rPr>
       </w:pPr>
-      <w:bookmarkStart w:id="8" w:name="_Toc511408300"/>
+      <w:bookmarkStart w:id="7" w:name="_Toc511852234"/>
       <w:r>
         <w:rPr>
           <w:sz w:val="20"/>
         </w:rPr>
         <w:t>Objectives</w:t>
       </w:r>
-      <w:bookmarkEnd w:id="8"/>
+      <w:bookmarkEnd w:id="7"/>
     </w:p>
     <w:p>
       <w:pPr>
@@ -3832,13 +3748,37 @@
           <w:sz w:val="20"/>
         </w:rPr>
       </w:pPr>
-      <w:bookmarkStart w:id="9" w:name="_Toc511408301"/>
+      <w:bookmarkStart w:id="8" w:name="_Toc511852235"/>
       <w:r>
         <w:rPr>
           <w:sz w:val="20"/>
         </w:rPr>
         <w:t>Organization</w:t>
       </w:r>
+      <w:bookmarkEnd w:id="8"/>
+    </w:p>
+    <w:p>
+      <w:pPr>
+        <w:pStyle w:val="Body"/>
+      </w:pPr>
+      <w:r>
+        <w:t>Section 1 gives an introduction to this document. Section 2 presents an overview of requirements for the system or application. The functional requirements are presented in Section 3 and section 4 describes the operational and quality requirements.</w:t>
+      </w:r>
+    </w:p>
+    <w:p>
+      <w:pPr>
+        <w:pStyle w:val="Heading2"/>
+        <w:rPr>
+          <w:sz w:val="20"/>
+        </w:rPr>
+      </w:pPr>
+      <w:bookmarkStart w:id="9" w:name="_Toc511852236"/>
+      <w:r>
+        <w:rPr>
+          <w:sz w:val="20"/>
+        </w:rPr>
+        <w:t>Scope</w:t>
+      </w:r>
       <w:bookmarkEnd w:id="9"/>
     </w:p>
     <w:p>
@@ -3846,7 +3786,57 @@
         <w:pStyle w:val="Body"/>
       </w:pPr>
       <w:r>
-        <w:t>Section 1 gives an introduction to this document. Section 2 presents an overview of requirements for the system or application. The functional requirements are presented in Section 3 and section 4 describes the operational and quality requirements.</w:t>
+        <w:t xml:space="preserve">This user requirement specification is solely concerned with the development of the </w:t>
+      </w:r>
+      <w:r>
+        <w:t>Real-time Analytical Monitoring</w:t>
+      </w:r>
+      <w:r>
+        <w:t xml:space="preserve"> Application</w:t>
+      </w:r>
+      <w:r>
+        <w:t xml:space="preserve"> and identifying the necessary requirements that would facilitate the future modification of </w:t>
+      </w:r>
+      <w:r>
+        <w:t>RAM application</w:t>
+      </w:r>
+      <w:r>
+        <w:t xml:space="preserve">.  For the purpose of this document the </w:t>
+      </w:r>
+      <w:r>
+        <w:t>Real-time Analytical Monitoring</w:t>
+      </w:r>
+      <w:r>
+        <w:t xml:space="preserve"> Application</w:t>
+      </w:r>
+      <w:r>
+        <w:t xml:space="preserve"> is referred as the application or simply ‘</w:t>
+      </w:r>
+      <w:r>
+        <w:t>RAM</w:t>
+      </w:r>
+      <w:r>
+        <w:t xml:space="preserve">’ interchangeably but both </w:t>
+      </w:r>
+      <w:r>
+        <w:t>refer to the same.</w:t>
+      </w:r>
+    </w:p>
+    <w:p>
+      <w:pPr>
+        <w:pStyle w:val="Body"/>
+      </w:pPr>
+      <w:r>
+        <w:t>&lt;PH</w:t>
+      </w:r>
+      <w:r>
+        <w:t>&gt;&lt;</w:t>
+      </w:r>
+      <w:r>
+        <w:t>Out-of-scope&gt;</w:t>
+      </w:r>
+      <w:r>
+        <w:t xml:space="preserve"> </w:t>
       </w:r>
     </w:p>
     <w:p>
@@ -3856,88 +3846,14 @@
           <w:sz w:val="20"/>
         </w:rPr>
       </w:pPr>
-      <w:bookmarkStart w:id="10" w:name="_Toc511408302"/>
+      <w:bookmarkStart w:id="10" w:name="_Toc511852237"/>
       <w:r>
         <w:rPr>
           <w:sz w:val="20"/>
         </w:rPr>
-        <w:t>Scope</w:t>
+        <w:t>Definition of Terms</w:t>
       </w:r>
       <w:bookmarkEnd w:id="10"/>
-    </w:p>
-    <w:p>
-      <w:pPr>
-        <w:pStyle w:val="Body"/>
-      </w:pPr>
-      <w:r>
-        <w:t xml:space="preserve">This user requirement specification is solely concerned with the development of the </w:t>
-      </w:r>
-      <w:r>
-        <w:t>Real-time Analytical Monitoring</w:t>
-      </w:r>
-      <w:r>
-        <w:t xml:space="preserve"> Application</w:t>
-      </w:r>
-      <w:r>
-        <w:t xml:space="preserve"> and identifying the necessary requirements that would facilitate the future modification of </w:t>
-      </w:r>
-      <w:r>
-        <w:t>RAM application</w:t>
-      </w:r>
-      <w:r>
-        <w:t xml:space="preserve">.  For the purpose of this document the </w:t>
-      </w:r>
-      <w:r>
-        <w:t>Real-time Analytical Monitoring</w:t>
-      </w:r>
-      <w:r>
-        <w:t xml:space="preserve"> Application</w:t>
-      </w:r>
-      <w:r>
-        <w:t xml:space="preserve"> is referred as the application or simply ‘</w:t>
-      </w:r>
-      <w:r>
-        <w:t>RAM</w:t>
-      </w:r>
-      <w:r>
-        <w:t xml:space="preserve">’ interchangeably but both </w:t>
-      </w:r>
-      <w:r>
-        <w:t>refer to the same.</w:t>
-      </w:r>
-    </w:p>
-    <w:p>
-      <w:pPr>
-        <w:pStyle w:val="Body"/>
-      </w:pPr>
-      <w:r>
-        <w:t>&lt;PH</w:t>
-      </w:r>
-      <w:r>
-        <w:t>&gt;&lt;</w:t>
-      </w:r>
-      <w:r>
-        <w:t>Out-of-scope&gt;</w:t>
-      </w:r>
-      <w:r>
-        <w:t xml:space="preserve"> </w:t>
-      </w:r>
-    </w:p>
-    <w:p>
-      <w:pPr>
-        <w:pStyle w:val="Heading2"/>
-        <w:rPr>
-          <w:sz w:val="20"/>
-        </w:rPr>
-      </w:pPr>
-      <w:bookmarkStart w:id="11" w:name="_Toc511408303"/>
-      <w:r>
-        <w:rPr>
-          <w:sz w:val="20"/>
-        </w:rPr>
-        <w:t>Definition of Terms</w:t>
-      </w:r>
-      <w:bookmarkEnd w:id="11"/>
     </w:p>
     <w:p>
       <w:pPr>
@@ -4098,7 +4014,7 @@
           <w:sz w:val="20"/>
         </w:rPr>
       </w:pPr>
-      <w:bookmarkStart w:id="12" w:name="_Toc511408304"/>
+      <w:bookmarkStart w:id="11" w:name="_Toc511852238"/>
       <w:r>
         <w:rPr>
           <w:sz w:val="20"/>
@@ -4111,7 +4027,7 @@
         </w:rPr>
         <w:t>s, acronyms and abbreviations</w:t>
       </w:r>
-      <w:bookmarkEnd w:id="12"/>
+      <w:bookmarkEnd w:id="11"/>
     </w:p>
     <w:p>
       <w:pPr>
@@ -4306,7 +4222,7 @@
           <w:sz w:val="20"/>
         </w:rPr>
       </w:pPr>
-      <w:bookmarkStart w:id="13" w:name="_Toc511408305"/>
+      <w:bookmarkStart w:id="12" w:name="_Toc511852239"/>
       <w:r>
         <w:rPr>
           <w:sz w:val="20"/>
@@ -4314,23 +4230,23 @@
         <w:lastRenderedPageBreak/>
         <w:t>OVERVIEW OF REQUIREMENTS</w:t>
       </w:r>
+      <w:bookmarkEnd w:id="12"/>
+    </w:p>
+    <w:p>
+      <w:pPr>
+        <w:pStyle w:val="Heading2"/>
+        <w:rPr>
+          <w:sz w:val="20"/>
+        </w:rPr>
+      </w:pPr>
+      <w:bookmarkStart w:id="13" w:name="_Toc511852240"/>
+      <w:r>
+        <w:rPr>
+          <w:sz w:val="20"/>
+        </w:rPr>
+        <w:t>Introduction</w:t>
+      </w:r>
       <w:bookmarkEnd w:id="13"/>
-    </w:p>
-    <w:p>
-      <w:pPr>
-        <w:pStyle w:val="Heading2"/>
-        <w:rPr>
-          <w:sz w:val="20"/>
-        </w:rPr>
-      </w:pPr>
-      <w:bookmarkStart w:id="14" w:name="_Toc511408306"/>
-      <w:r>
-        <w:rPr>
-          <w:sz w:val="20"/>
-        </w:rPr>
-        <w:t>Introduction</w:t>
-      </w:r>
-      <w:bookmarkEnd w:id="14"/>
     </w:p>
     <w:p>
       <w:pPr>
@@ -4469,14 +4385,14 @@
           <w:sz w:val="20"/>
         </w:rPr>
       </w:pPr>
-      <w:bookmarkStart w:id="15" w:name="_Toc511408307"/>
+      <w:bookmarkStart w:id="14" w:name="_Toc511852241"/>
       <w:r>
         <w:rPr>
           <w:sz w:val="20"/>
         </w:rPr>
         <w:t>System Perspective</w:t>
       </w:r>
-      <w:bookmarkEnd w:id="15"/>
+      <w:bookmarkEnd w:id="14"/>
     </w:p>
     <w:p>
       <w:pPr>
@@ -4596,7 +4512,7 @@
           <w:sz w:val="20"/>
         </w:rPr>
       </w:pPr>
-      <w:bookmarkStart w:id="16" w:name="_Toc511408308"/>
+      <w:bookmarkStart w:id="15" w:name="_Toc511852242"/>
       <w:r>
         <w:rPr>
           <w:sz w:val="20"/>
@@ -4604,7 +4520,7 @@
         <w:lastRenderedPageBreak/>
         <w:t>System Functions</w:t>
       </w:r>
-      <w:bookmarkEnd w:id="16"/>
+      <w:bookmarkEnd w:id="15"/>
     </w:p>
     <w:p>
       <w:pPr>
@@ -4647,6 +4563,30 @@
       <w:r>
         <w:t>User Login</w:t>
       </w:r>
+      <w:r>
+        <w:t xml:space="preserve"> &amp; A</w:t>
+      </w:r>
+      <w:r>
+        <w:t xml:space="preserve">ccess </w:t>
+      </w:r>
+      <w:r>
+        <w:t>control</w:t>
+      </w:r>
+      <w:r>
+        <w:t xml:space="preserve"> –</w:t>
+      </w:r>
+      <w:r>
+        <w:t xml:space="preserve"> R</w:t>
+      </w:r>
+      <w:r>
+        <w:t>elevant components are exposed and are accessible by the user</w:t>
+      </w:r>
+      <w:r>
+        <w:t xml:space="preserve">, </w:t>
+      </w:r>
+      <w:r>
+        <w:t>delivering effective user access.</w:t>
+      </w:r>
     </w:p>
     <w:p>
       <w:pPr>
@@ -4662,13 +4602,127 @@
         <w:ind w:left="1440"/>
       </w:pPr>
       <w:r>
-        <w:t xml:space="preserve">User </w:t>
-      </w:r>
-      <w:r>
-        <w:t>access m</w:t>
-      </w:r>
-      <w:r>
-        <w:t>apping – Allowing relevant components are exposed and are accessible by the user</w:t>
+        <w:t xml:space="preserve">Application </w:t>
+      </w:r>
+      <w:r>
+        <w:t>Administration – Perform setup, configuration and other supervisory</w:t>
+      </w:r>
+      <w:r>
+        <w:t xml:space="preserve"> </w:t>
+      </w:r>
+      <w:r>
+        <w:t>/</w:t>
+      </w:r>
+      <w:r>
+        <w:t xml:space="preserve"> </w:t>
+      </w:r>
+      <w:r>
+        <w:t xml:space="preserve">administrative functions to be carried out </w:t>
+      </w:r>
+      <w:r>
+        <w:t>by the administrators</w:t>
+      </w:r>
+      <w:r>
+        <w:t xml:space="preserve">, </w:t>
+      </w:r>
+      <w:r>
+        <w:t xml:space="preserve">primarily focused </w:t>
+      </w:r>
+      <w:r>
+        <w:t>on application level components</w:t>
+      </w:r>
+    </w:p>
+    <w:p>
+      <w:pPr>
+        <w:pStyle w:val="DetailList"/>
+        <w:numPr>
+          <w:ilvl w:val="0"/>
+          <w:numId w:val="18"/>
+        </w:numPr>
+        <w:ind w:left="1440"/>
+      </w:pPr>
+      <w:r>
+        <w:t>User Management</w:t>
+      </w:r>
+    </w:p>
+    <w:p>
+      <w:pPr>
+        <w:pStyle w:val="DetailList"/>
+        <w:numPr>
+          <w:ilvl w:val="0"/>
+          <w:numId w:val="18"/>
+        </w:numPr>
+        <w:ind w:left="1440"/>
+      </w:pPr>
+      <w:r>
+        <w:t>User Role</w:t>
+      </w:r>
+      <w:r>
+        <w:t xml:space="preserve"> </w:t>
+      </w:r>
+      <w:r>
+        <w:t>Management</w:t>
+      </w:r>
+    </w:p>
+    <w:p>
+      <w:pPr>
+        <w:pStyle w:val="DetailList"/>
+        <w:numPr>
+          <w:ilvl w:val="0"/>
+          <w:numId w:val="18"/>
+        </w:numPr>
+        <w:ind w:left="1440"/>
+      </w:pPr>
+      <w:r>
+        <w:t>Device Management</w:t>
+      </w:r>
+    </w:p>
+    <w:p>
+      <w:pPr>
+        <w:pStyle w:val="DetailList"/>
+        <w:numPr>
+          <w:ilvl w:val="0"/>
+          <w:numId w:val="18"/>
+        </w:numPr>
+        <w:ind w:left="1440"/>
+      </w:pPr>
+      <w:r>
+        <w:t xml:space="preserve">Device </w:t>
+      </w:r>
+      <w:r>
+        <w:t>Group</w:t>
+      </w:r>
+      <w:r>
+        <w:t xml:space="preserve"> Management</w:t>
+      </w:r>
+    </w:p>
+    <w:p>
+      <w:pPr>
+        <w:pStyle w:val="DetailList"/>
+        <w:numPr>
+          <w:ilvl w:val="0"/>
+          <w:numId w:val="18"/>
+        </w:numPr>
+        <w:ind w:left="1440"/>
+      </w:pPr>
+      <w:r>
+        <w:t>Station Management</w:t>
+      </w:r>
+    </w:p>
+    <w:p>
+      <w:pPr>
+        <w:pStyle w:val="DetailList"/>
+        <w:numPr>
+          <w:ilvl w:val="0"/>
+          <w:numId w:val="18"/>
+        </w:numPr>
+        <w:ind w:left="1440"/>
+      </w:pPr>
+      <w:r>
+        <w:t xml:space="preserve">Persona </w:t>
+      </w:r>
+      <w:r>
+        <w:t>Management</w:t>
       </w:r>
     </w:p>
     <w:p>
@@ -4685,10 +4739,7 @@
         <w:ind w:left="1440"/>
       </w:pPr>
       <w:r>
-        <w:t xml:space="preserve">Application </w:t>
-      </w:r>
-      <w:r>
-        <w:t>Administration – Perform setup, configuration and other supervisory</w:t>
+        <w:t>System Administration – Perform setup, configuration and other supervisory</w:t>
       </w:r>
       <w:r>
         <w:t xml:space="preserve"> </w:t>
@@ -4700,19 +4751,31 @@
         <w:t xml:space="preserve"> </w:t>
       </w:r>
       <w:r>
-        <w:t xml:space="preserve">administrative functions to be carried out </w:t>
+        <w:t xml:space="preserve">administrative  functions </w:t>
+      </w:r>
+      <w:r>
+        <w:t xml:space="preserve">to be carried out </w:t>
       </w:r>
       <w:r>
         <w:t>by the administrators</w:t>
       </w:r>
       <w:r>
-        <w:t xml:space="preserve">, </w:t>
-      </w:r>
-      <w:r>
-        <w:t xml:space="preserve">primarily focused </w:t>
-      </w:r>
-      <w:r>
-        <w:t>on application level components</w:t>
+        <w:t>,</w:t>
+      </w:r>
+      <w:r>
+        <w:t xml:space="preserve"> primarily focused on system</w:t>
+      </w:r>
+      <w:r>
+        <w:t xml:space="preserve"> / in</w:t>
+      </w:r>
+      <w:r>
+        <w:t>fra</w:t>
+      </w:r>
+      <w:r>
+        <w:t>structure</w:t>
+      </w:r>
+      <w:r>
+        <w:t xml:space="preserve"> level components</w:t>
       </w:r>
     </w:p>
     <w:p>
@@ -4720,12 +4783,12 @@
         <w:pStyle w:val="DetailList"/>
         <w:numPr>
           <w:ilvl w:val="0"/>
-          <w:numId w:val="18"/>
+          <w:numId w:val="19"/>
         </w:numPr>
         <w:ind w:left="1440"/>
       </w:pPr>
       <w:r>
-        <w:t>User Management</w:t>
+        <w:t>System Setup</w:t>
       </w:r>
     </w:p>
     <w:p>
@@ -4733,64 +4796,12 @@
         <w:pStyle w:val="DetailList"/>
         <w:numPr>
           <w:ilvl w:val="0"/>
-          <w:numId w:val="18"/>
+          <w:numId w:val="19"/>
         </w:numPr>
         <w:ind w:left="1440"/>
       </w:pPr>
       <w:r>
-        <w:t>User/Access control Mapping</w:t>
-      </w:r>
-    </w:p>
-    <w:p>
-      <w:pPr>
-        <w:pStyle w:val="DetailList"/>
-        <w:numPr>
-          <w:ilvl w:val="0"/>
-          <w:numId w:val="18"/>
-        </w:numPr>
-        <w:ind w:left="1440"/>
-      </w:pPr>
-      <w:r>
-        <w:t>Device Management</w:t>
-      </w:r>
-    </w:p>
-    <w:p>
-      <w:pPr>
-        <w:pStyle w:val="DetailList"/>
-        <w:numPr>
-          <w:ilvl w:val="0"/>
-          <w:numId w:val="18"/>
-        </w:numPr>
-        <w:ind w:left="1440"/>
-      </w:pPr>
-      <w:r>
-        <w:t>Device configuration Management</w:t>
-      </w:r>
-    </w:p>
-    <w:p>
-      <w:pPr>
-        <w:pStyle w:val="DetailList"/>
-        <w:numPr>
-          <w:ilvl w:val="0"/>
-          <w:numId w:val="18"/>
-        </w:numPr>
-        <w:ind w:left="1440"/>
-      </w:pPr>
-      <w:r>
-        <w:t>Station Management</w:t>
-      </w:r>
-    </w:p>
-    <w:p>
-      <w:pPr>
-        <w:pStyle w:val="DetailList"/>
-        <w:numPr>
-          <w:ilvl w:val="0"/>
-          <w:numId w:val="18"/>
-        </w:numPr>
-        <w:ind w:left="1440"/>
-      </w:pPr>
-      <w:r>
-        <w:t>Station configuration Management</w:t>
+        <w:t>System Configuration Management</w:t>
       </w:r>
     </w:p>
     <w:p>
@@ -4807,43 +4818,13 @@
         <w:ind w:left="1440"/>
       </w:pPr>
       <w:r>
-        <w:t>System Administration – Perform setup, configuration and other supervisory</w:t>
-      </w:r>
-      <w:r>
-        <w:t xml:space="preserve"> </w:t>
-      </w:r>
-      <w:r>
-        <w:t>/</w:t>
-      </w:r>
-      <w:r>
-        <w:t xml:space="preserve"> </w:t>
-      </w:r>
-      <w:r>
-        <w:t xml:space="preserve">administrative  functions </w:t>
-      </w:r>
-      <w:r>
-        <w:t xml:space="preserve">to be carried out </w:t>
-      </w:r>
-      <w:r>
-        <w:t>by the administrators</w:t>
-      </w:r>
-      <w:r>
-        <w:t>,</w:t>
-      </w:r>
-      <w:r>
-        <w:t xml:space="preserve"> primarily focused on system</w:t>
-      </w:r>
-      <w:r>
-        <w:t xml:space="preserve"> / in</w:t>
-      </w:r>
-      <w:r>
-        <w:t>fra</w:t>
-      </w:r>
-      <w:r>
-        <w:t>structure</w:t>
-      </w:r>
-      <w:r>
-        <w:t xml:space="preserve"> level components</w:t>
+        <w:t xml:space="preserve">Central </w:t>
+      </w:r>
+      <w:r>
+        <w:t xml:space="preserve">Data </w:t>
+      </w:r>
+      <w:r>
+        <w:t>Management</w:t>
       </w:r>
     </w:p>
     <w:p>
@@ -4851,12 +4832,15 @@
         <w:pStyle w:val="DetailList"/>
         <w:numPr>
           <w:ilvl w:val="0"/>
-          <w:numId w:val="19"/>
+          <w:numId w:val="20"/>
         </w:numPr>
         <w:ind w:left="1440"/>
       </w:pPr>
       <w:r>
-        <w:t>System Setup</w:t>
+        <w:t xml:space="preserve">Data </w:t>
+      </w:r>
+      <w:r>
+        <w:t>Capture</w:t>
       </w:r>
     </w:p>
     <w:p>
@@ -4864,12 +4848,31 @@
         <w:pStyle w:val="DetailList"/>
         <w:numPr>
           <w:ilvl w:val="0"/>
-          <w:numId w:val="19"/>
+          <w:numId w:val="20"/>
         </w:numPr>
+        <w:tabs>
+          <w:tab w:val="num" w:pos="2160"/>
+        </w:tabs>
         <w:ind w:left="1440"/>
       </w:pPr>
       <w:r>
-        <w:t>System Configuration Management</w:t>
+        <w:t>Transformation</w:t>
+      </w:r>
+    </w:p>
+    <w:p>
+      <w:pPr>
+        <w:pStyle w:val="DetailList"/>
+        <w:numPr>
+          <w:ilvl w:val="0"/>
+          <w:numId w:val="20"/>
+        </w:numPr>
+        <w:tabs>
+          <w:tab w:val="num" w:pos="2160"/>
+        </w:tabs>
+        <w:ind w:left="1440"/>
+      </w:pPr>
+      <w:r>
+        <w:t>Reporting</w:t>
       </w:r>
     </w:p>
     <w:p>
@@ -4886,77 +4889,6 @@
         <w:ind w:left="1440"/>
       </w:pPr>
       <w:r>
-        <w:t xml:space="preserve">Central </w:t>
-      </w:r>
-      <w:r>
-        <w:t xml:space="preserve">Data </w:t>
-      </w:r>
-      <w:r>
-        <w:t>Management</w:t>
-      </w:r>
-    </w:p>
-    <w:p>
-      <w:pPr>
-        <w:pStyle w:val="DetailList"/>
-        <w:numPr>
-          <w:ilvl w:val="0"/>
-          <w:numId w:val="20"/>
-        </w:numPr>
-        <w:ind w:left="1440"/>
-      </w:pPr>
-      <w:r>
-        <w:t xml:space="preserve">Data </w:t>
-      </w:r>
-      <w:r>
-        <w:t>Capture</w:t>
-      </w:r>
-    </w:p>
-    <w:p>
-      <w:pPr>
-        <w:pStyle w:val="DetailList"/>
-        <w:numPr>
-          <w:ilvl w:val="0"/>
-          <w:numId w:val="20"/>
-        </w:numPr>
-        <w:tabs>
-          <w:tab w:val="num" w:pos="2160"/>
-        </w:tabs>
-        <w:ind w:left="1440"/>
-      </w:pPr>
-      <w:r>
-        <w:t>Transformation</w:t>
-      </w:r>
-    </w:p>
-    <w:p>
-      <w:pPr>
-        <w:pStyle w:val="DetailList"/>
-        <w:numPr>
-          <w:ilvl w:val="0"/>
-          <w:numId w:val="20"/>
-        </w:numPr>
-        <w:tabs>
-          <w:tab w:val="num" w:pos="2160"/>
-        </w:tabs>
-        <w:ind w:left="1440"/>
-      </w:pPr>
-      <w:r>
-        <w:t>Reporting</w:t>
-      </w:r>
-    </w:p>
-    <w:p>
-      <w:pPr>
-        <w:pStyle w:val="DetailList"/>
-        <w:numPr>
-          <w:ilvl w:val="0"/>
-          <w:numId w:val="5"/>
-        </w:numPr>
-        <w:tabs>
-          <w:tab w:val="clear" w:pos="720"/>
-          <w:tab w:val="num" w:pos="1440"/>
-        </w:tabs>
-        <w:ind w:left="1440"/>
-      </w:pPr>
-      <w:r>
         <w:t>Interface to SERIS/Central Monitoring System</w:t>
       </w:r>
     </w:p>
@@ -4976,7 +4908,7 @@
           <w:sz w:val="20"/>
         </w:rPr>
       </w:pPr>
-      <w:bookmarkStart w:id="17" w:name="_Toc511408309"/>
+      <w:bookmarkStart w:id="16" w:name="_Toc511852243"/>
       <w:r>
         <w:rPr>
           <w:sz w:val="20"/>
@@ -4989,6 +4921,104 @@
         </w:rPr>
         <w:t>Characteristics</w:t>
       </w:r>
+      <w:bookmarkEnd w:id="16"/>
+    </w:p>
+    <w:p>
+      <w:pPr>
+        <w:pStyle w:val="Body"/>
+      </w:pPr>
+      <w:r>
+        <w:t xml:space="preserve">The system has below listed characteristics </w:t>
+      </w:r>
+    </w:p>
+    <w:p>
+      <w:pPr>
+        <w:pStyle w:val="Body-list"/>
+      </w:pPr>
+      <w:r>
+        <w:t>RAM</w:t>
+      </w:r>
+      <w:r>
+        <w:t xml:space="preserve"> to be built on Cloud technology to offer high degrees of agility and the ability to collect high volumes of data in real time</w:t>
+      </w:r>
+    </w:p>
+    <w:p>
+      <w:pPr>
+        <w:pStyle w:val="Body-list"/>
+      </w:pPr>
+      <w:r>
+        <w:t>RAM</w:t>
+      </w:r>
+      <w:r>
+        <w:t xml:space="preserve"> allows PV system device(s) to generate very high volumes of unstructured data. This could typically be unstructured data sent at every second and every minute interval</w:t>
+      </w:r>
+      <w:r>
+        <w:t>(s)</w:t>
+      </w:r>
+      <w:r>
+        <w:t xml:space="preserve"> from a variety of devices and store it in Cloud Database. These devices are spread across various industrial and remote sites that will stream data </w:t>
+      </w:r>
+      <w:r>
+        <w:t>in</w:t>
+      </w:r>
+      <w:r>
+        <w:t xml:space="preserve">to the application which is to be stored </w:t>
+      </w:r>
+      <w:r>
+        <w:t xml:space="preserve">with </w:t>
+      </w:r>
+      <w:r>
+        <w:t>in the cloud database</w:t>
+      </w:r>
+      <w:r>
+        <w:t xml:space="preserve"> infrastructure</w:t>
+      </w:r>
+    </w:p>
+    <w:p>
+      <w:pPr>
+        <w:pStyle w:val="Body-list"/>
+      </w:pPr>
+      <w:r>
+        <w:t>RAM</w:t>
+      </w:r>
+      <w:r>
+        <w:t xml:space="preserve"> allows admins to configure and incorporate cloud-based system to reduce the cost of maintaining servers, to avoid data losses and to </w:t>
+      </w:r>
+      <w:r>
+        <w:t xml:space="preserve">simultaneously </w:t>
+      </w:r>
+      <w:r>
+        <w:t xml:space="preserve">access the system from multiple internet connected devices (computer, tablet, mobile phone)  </w:t>
+      </w:r>
+    </w:p>
+    <w:p>
+      <w:pPr>
+        <w:pStyle w:val="Body-list"/>
+      </w:pPr>
+      <w:r>
+        <w:t>A default admin (super</w:t>
+      </w:r>
+      <w:r>
+        <w:t>-</w:t>
+      </w:r>
+      <w:r>
+        <w:t>user) user account will be setup during the installation.  The admin will come with a set of pre-configured rights and privileges. Unlike other user accounts this account cannot be deleted/deactivated from the system.</w:t>
+      </w:r>
+    </w:p>
+    <w:p>
+      <w:pPr>
+        <w:pStyle w:val="Heading2"/>
+        <w:rPr>
+          <w:sz w:val="20"/>
+        </w:rPr>
+      </w:pPr>
+      <w:bookmarkStart w:id="17" w:name="_Toc511852244"/>
+      <w:r>
+        <w:rPr>
+          <w:sz w:val="20"/>
+        </w:rPr>
+        <w:t>User Characteristics</w:t>
+      </w:r>
       <w:bookmarkEnd w:id="17"/>
     </w:p>
     <w:p>
@@ -4996,7 +5026,7 @@
         <w:pStyle w:val="Body"/>
       </w:pPr>
       <w:r>
-        <w:t xml:space="preserve">The system has below listed characteristics </w:t>
+        <w:t xml:space="preserve">The users have below listed characteristics </w:t>
       </w:r>
     </w:p>
     <w:p>
@@ -5004,10 +5034,11 @@
         <w:pStyle w:val="Body-list"/>
       </w:pPr>
       <w:r>
-        <w:t>RAM</w:t>
-      </w:r>
-      <w:r>
-        <w:t xml:space="preserve"> to be built on Cloud technology to offer high degrees of agility and the ability to collect high volumes of data in real time</w:t>
+        <w:lastRenderedPageBreak/>
+        <w:t xml:space="preserve">Users will the use the application </w:t>
+      </w:r>
+      <w:r>
+        <w:t>via browser interface.</w:t>
       </w:r>
     </w:p>
     <w:p>
@@ -5015,31 +5046,43 @@
         <w:pStyle w:val="Body-list"/>
       </w:pPr>
       <w:r>
-        <w:t>RAM</w:t>
-      </w:r>
-      <w:r>
-        <w:t xml:space="preserve"> allows PV system device(s) to generate very high volumes of unstructured data. This could typically be unstructured data sent at every second and every minute interval</w:t>
-      </w:r>
-      <w:r>
-        <w:t>(s)</w:t>
-      </w:r>
-      <w:r>
-        <w:t xml:space="preserve"> from a variety of devices and store it in Cloud Database. These devices are spread across various industrial and remote sites that will stream data </w:t>
-      </w:r>
-      <w:r>
-        <w:t>in</w:t>
-      </w:r>
-      <w:r>
-        <w:t xml:space="preserve">to the application which is to be stored </w:t>
-      </w:r>
-      <w:r>
-        <w:t xml:space="preserve">with </w:t>
-      </w:r>
-      <w:r>
-        <w:t>in the cloud database</w:t>
-      </w:r>
-      <w:r>
-        <w:t xml:space="preserve"> infrastructure</w:t>
+        <w:t>A user can only login from at most one system at any point in time.  Concurrent login for the same user is not allowed, in which case the previous session will be automatically logged out</w:t>
+      </w:r>
+    </w:p>
+    <w:p>
+      <w:pPr>
+        <w:pStyle w:val="Heading2"/>
+        <w:rPr>
+          <w:sz w:val="20"/>
+        </w:rPr>
+      </w:pPr>
+      <w:bookmarkStart w:id="18" w:name="_Toc511852245"/>
+      <w:r>
+        <w:rPr>
+          <w:sz w:val="20"/>
+        </w:rPr>
+        <w:t xml:space="preserve">General </w:t>
+      </w:r>
+      <w:r>
+        <w:rPr>
+          <w:sz w:val="20"/>
+        </w:rPr>
+        <w:t>Constraints and Assumptions</w:t>
+      </w:r>
+      <w:bookmarkEnd w:id="18"/>
+    </w:p>
+    <w:p>
+      <w:pPr>
+        <w:pStyle w:val="Body"/>
+      </w:pPr>
+      <w:r>
+        <w:t xml:space="preserve">The following are certain </w:t>
+      </w:r>
+      <w:r>
+        <w:t xml:space="preserve">general </w:t>
+      </w:r>
+      <w:r>
+        <w:t xml:space="preserve">assumptions and constraints of the intended application. </w:t>
       </w:r>
     </w:p>
     <w:p>
@@ -5047,16 +5090,7 @@
         <w:pStyle w:val="Body-list"/>
       </w:pPr>
       <w:r>
-        <w:t>RAM</w:t>
-      </w:r>
-      <w:r>
-        <w:t xml:space="preserve"> allows admins to configure and incorporate cloud-based system to reduce the cost of maintaining servers, to avoid data losses and to </w:t>
-      </w:r>
-      <w:r>
-        <w:t xml:space="preserve">simultaneously </w:t>
-      </w:r>
-      <w:r>
-        <w:t xml:space="preserve">access the system from multiple internet connected devices (computer, tablet, mobile phone)  </w:t>
+        <w:t xml:space="preserve">Base version of application with following set of interfaces will be available. </w:t>
       </w:r>
     </w:p>
     <w:p>
@@ -5064,180 +5098,65 @@
         <w:pStyle w:val="Body-list"/>
       </w:pPr>
       <w:r>
-        <w:t>A default admin (super</w:t>
-      </w:r>
-      <w:r>
-        <w:t>-</w:t>
-      </w:r>
-      <w:r>
-        <w:t>user) user account will be setup during the installation.  The admin will come with a set of pre-configured rights and privileges. Unlike other user accounts this account cannot be deleted/deactivated from the system.</w:t>
-      </w:r>
-    </w:p>
-    <w:p>
-      <w:pPr>
-        <w:pStyle w:val="Heading2"/>
+        <w:t>All partner systems will provide the required interface to integrate with Cloud based Real-time Analytical Monitoring of Photovoltaic Systems.</w:t>
+      </w:r>
+    </w:p>
+    <w:p>
+      <w:pPr>
+        <w:pStyle w:val="Body-list"/>
+      </w:pPr>
+      <w:r>
+        <w:t>Required Hardware and Software infrastructure will be made available in SERIS. The server and database are stored, managed and maintained by the SERIS, which is also responsible for maintaining the system and ensuring its qualification.</w:t>
+      </w:r>
+    </w:p>
+    <w:p>
+      <w:pPr>
+        <w:pStyle w:val="Body-list"/>
+      </w:pPr>
+      <w:r>
+        <w:t xml:space="preserve">The Sensors and Readers </w:t>
+      </w:r>
+      <w:proofErr w:type="gramStart"/>
+      <w:r>
+        <w:t>is</w:t>
+      </w:r>
+      <w:proofErr w:type="gramEnd"/>
+      <w:r>
+        <w:t xml:space="preserve"> installed at the Remote site, but the software, server and database are hosted by the system. The data are collected, stored and managed by the system whilst the SERIS has access to the data through a secure web interface.</w:t>
+      </w:r>
+    </w:p>
+    <w:p>
+      <w:pPr>
+        <w:pStyle w:val="Body-list"/>
+      </w:pPr>
+      <w:r>
+        <w:t>Application Development would be done by the MTECH SE25-PT07.</w:t>
+      </w:r>
+    </w:p>
+    <w:p>
+      <w:pPr>
+        <w:pStyle w:val="Body-list"/>
+      </w:pPr>
+      <w:r>
+        <w:t>Sensors should have a built-in data storage capability so that they can also act as data loggers. Sensors continuously collect and buffer data, even during network outages and power cuts. The buffered data should then be sent to the host server when the connection is re-established.</w:t>
+      </w:r>
+    </w:p>
+    <w:p>
+      <w:pPr>
+        <w:pStyle w:val="Body"/>
+      </w:pPr>
+      <w:r>
+        <w:t xml:space="preserve">&lt;PH-Out-of-scope&gt; </w:t>
+      </w:r>
+    </w:p>
+    <w:p>
+      <w:pPr>
+        <w:pStyle w:val="Heading1"/>
         <w:rPr>
           <w:sz w:val="20"/>
         </w:rPr>
       </w:pPr>
-      <w:bookmarkStart w:id="18" w:name="_Toc511408310"/>
-      <w:r>
-        <w:rPr>
-          <w:sz w:val="20"/>
-        </w:rPr>
-        <w:lastRenderedPageBreak/>
-        <w:t>User Characteristics</w:t>
-      </w:r>
-      <w:bookmarkEnd w:id="18"/>
-    </w:p>
-    <w:p>
-      <w:pPr>
-        <w:pStyle w:val="Body"/>
-      </w:pPr>
-      <w:r>
-        <w:t xml:space="preserve">The users have below listed characteristics </w:t>
-      </w:r>
-    </w:p>
-    <w:p>
-      <w:pPr>
-        <w:pStyle w:val="Body-list"/>
-      </w:pPr>
-      <w:r>
-        <w:t xml:space="preserve">Users will the use the application </w:t>
-      </w:r>
-      <w:r>
-        <w:t>via browser interface.</w:t>
-      </w:r>
-    </w:p>
-    <w:p>
-      <w:pPr>
-        <w:pStyle w:val="Body-list"/>
-      </w:pPr>
-      <w:r>
-        <w:t>A user can only login from at most one system at any point in time.  Concurrent login for the same user is not allowed, in which case the previous session will be automatically logged out</w:t>
-      </w:r>
-    </w:p>
-    <w:p>
-      <w:pPr>
-        <w:pStyle w:val="Heading2"/>
-        <w:rPr>
-          <w:sz w:val="20"/>
-        </w:rPr>
-      </w:pPr>
-      <w:bookmarkStart w:id="19" w:name="_Toc511408311"/>
-      <w:r>
-        <w:rPr>
-          <w:sz w:val="20"/>
-        </w:rPr>
-        <w:t xml:space="preserve">General </w:t>
-      </w:r>
-      <w:r>
-        <w:rPr>
-          <w:sz w:val="20"/>
-        </w:rPr>
-        <w:t>Constraints and Assumptions</w:t>
-      </w:r>
-      <w:bookmarkEnd w:id="19"/>
-    </w:p>
-    <w:p>
-      <w:pPr>
-        <w:pStyle w:val="Body"/>
-      </w:pPr>
-      <w:r>
-        <w:t xml:space="preserve">The following are certain </w:t>
-      </w:r>
-      <w:r>
-        <w:t xml:space="preserve">general </w:t>
-      </w:r>
-      <w:r>
-        <w:t xml:space="preserve">assumptions and constraints of the intended application. </w:t>
-      </w:r>
-    </w:p>
-    <w:p>
-      <w:pPr>
-        <w:pStyle w:val="Body-list"/>
-      </w:pPr>
-      <w:r>
-        <w:t xml:space="preserve">Base version of application with following set of interfaces will be available. </w:t>
-      </w:r>
-    </w:p>
-    <w:p>
-      <w:pPr>
-        <w:pStyle w:val="Body-list"/>
-      </w:pPr>
-      <w:r>
-        <w:t>All partner systems will provide the required interface to integrate with Cloud based Real-time Analytical Monitoring of Photovoltaic Systems.</w:t>
-      </w:r>
-    </w:p>
-    <w:p>
-      <w:pPr>
-        <w:pStyle w:val="Body-list"/>
-      </w:pPr>
-      <w:r>
-        <w:t>Required Hardware and Software infrastructure will be made available in SERIS. The server and database are stored, managed and maintained by the SERIS, which is also responsible for maintaining the system and ensuring its qualification.</w:t>
-      </w:r>
-    </w:p>
-    <w:p>
-      <w:pPr>
-        <w:pStyle w:val="Body-list"/>
-      </w:pPr>
-      <w:r>
-        <w:t xml:space="preserve">The Sensors and Readers </w:t>
-      </w:r>
-      <w:proofErr w:type="gramStart"/>
-      <w:r>
-        <w:t>is</w:t>
-      </w:r>
-      <w:proofErr w:type="gramEnd"/>
-      <w:r>
-        <w:t xml:space="preserve"> installed at the Remote site, but the software, server and database are hosted by the system. The data are collected, stored and managed by the system whilst the SERIS has access to the data through a secure web interface.</w:t>
-      </w:r>
-    </w:p>
-    <w:p>
-      <w:pPr>
-        <w:pStyle w:val="Body-list"/>
-      </w:pPr>
-      <w:r>
-        <w:t>Application Development would be done by the MTECH SE25-PT07.</w:t>
-      </w:r>
-    </w:p>
-    <w:p>
-      <w:pPr>
-        <w:pStyle w:val="Body-list"/>
-      </w:pPr>
-      <w:r>
-        <w:t>Sensors should have a built-in data storage capability so that they can also act as data loggers. Sensors continuously collect and buffer data, even during network outages and power cuts. The buffered data should then be sent to the host server when the connection is re-established.</w:t>
-      </w:r>
-    </w:p>
-    <w:p>
-      <w:pPr>
-        <w:pStyle w:val="Body"/>
-      </w:pPr>
-      <w:r>
-        <w:t xml:space="preserve">&lt;PH-Out-of-scope&gt; </w:t>
-      </w:r>
-    </w:p>
-    <w:p>
-      <w:pPr>
-        <w:pStyle w:val="Heading3"/>
-        <w:numPr>
-          <w:ilvl w:val="0"/>
-          <w:numId w:val="0"/>
-        </w:numPr>
-        <w:ind w:left="720"/>
-        <w:rPr>
-          <w:sz w:val="20"/>
-        </w:rPr>
-      </w:pPr>
-    </w:p>
-    <w:p>
-      <w:pPr>
-        <w:pStyle w:val="Heading1"/>
-        <w:rPr>
-          <w:sz w:val="20"/>
-        </w:rPr>
-      </w:pPr>
-      <w:bookmarkStart w:id="20" w:name="_Toc511408312"/>
+      <w:bookmarkStart w:id="19" w:name="_Toc511852246"/>
       <w:r>
         <w:rPr>
           <w:sz w:val="20"/>
@@ -5245,7 +5164,7 @@
         <w:lastRenderedPageBreak/>
         <w:t>FUNCTIONAL REQUIREMENTS</w:t>
       </w:r>
-      <w:bookmarkEnd w:id="20"/>
+      <w:bookmarkEnd w:id="19"/>
     </w:p>
     <w:p>
       <w:pPr>
@@ -5328,9 +5247,6 @@
       <w:pPr>
         <w:spacing w:before="120"/>
         <w:jc w:val="center"/>
-        <w:rPr>
-          <w:sz w:val="20"/>
-        </w:rPr>
       </w:pPr>
       <w:r>
         <w:rPr>
@@ -5353,7 +5269,7 @@
                     <pic:cNvPicPr/>
                   </pic:nvPicPr>
                   <pic:blipFill>
-                    <a:blip r:embed="rId17"/>
+                    <a:blip r:embed="rId16"/>
                     <a:stretch>
                       <a:fillRect/>
                     </a:stretch>
@@ -5394,45 +5310,30 @@
       </w:pPr>
     </w:p>
     <w:p>
-      <w:pPr>
-        <w:rPr>
-          <w:sz w:val="20"/>
-        </w:rPr>
-      </w:pPr>
-      <w:r>
-        <w:rPr>
-          <w:sz w:val="20"/>
-        </w:rPr>
+      <w:r>
+        <w:br w:type="page"/>
+      </w:r>
+    </w:p>
+    <w:p>
+      <w:r>
+        <w:lastRenderedPageBreak/>
         <w:t xml:space="preserve">The below is Requirements level Use Case Model for the Application for understanding the features application will provide. </w:t>
       </w:r>
     </w:p>
     <w:p>
       <w:pPr>
-        <w:pStyle w:val="Heading2"/>
-        <w:numPr>
-          <w:ilvl w:val="1"/>
-          <w:numId w:val="0"/>
-        </w:numPr>
-        <w:ind w:left="720"/>
-      </w:pPr>
-      <w:r>
-        <w:rPr>
-          <w:sz w:val="20"/>
-        </w:rPr>
-        <w:lastRenderedPageBreak/>
-        <w:t xml:space="preserve"> </w:t>
-      </w:r>
-      <w:bookmarkStart w:id="21" w:name="_Toc511408313"/>
-      <w:r>
-        <w:rPr>
-          <w:noProof/>
-          <w:sz w:val="20"/>
+        <w:ind w:left="1440"/>
+        <w:jc w:val="center"/>
+      </w:pPr>
+      <w:r>
+        <w:rPr>
+          <w:noProof/>
           <w:lang w:eastAsia="en-GB"/>
         </w:rPr>
         <w:drawing>
-          <wp:inline distT="0" distB="0" distL="0" distR="0" wp14:anchorId="195731B7" wp14:editId="5DC3D81D">
-            <wp:extent cx="4690872" cy="7744968"/>
-            <wp:effectExtent l="0" t="0" r="0" b="8890"/>
+          <wp:inline distT="0" distB="0" distL="0" distR="0" wp14:anchorId="195731B7" wp14:editId="627C2746">
+            <wp:extent cx="4238625" cy="6998275"/>
+            <wp:effectExtent l="0" t="0" r="0" b="0"/>
             <wp:docPr id="23" name="Picture 23" descr="C:\Users\Bala\Desktop\Incr DOCs\Primary Use cases.png"/>
             <wp:cNvGraphicFramePr>
               <a:graphicFrameLocks xmlns:a="http://schemas.openxmlformats.org/drawingml/2006/main" noChangeAspect="1"/>
@@ -5447,7 +5348,7 @@
                     </pic:cNvPicPr>
                   </pic:nvPicPr>
                   <pic:blipFill>
-                    <a:blip r:embed="rId16">
+                    <a:blip r:embed="rId17" cstate="print">
                       <a:extLst>
                         <a:ext uri="{28A0092B-C50C-407E-A947-70E740481C1C}">
                           <a14:useLocalDpi xmlns:a14="http://schemas.microsoft.com/office/drawing/2010/main" val="0"/>
@@ -5462,7 +5363,7 @@
                   <pic:spPr bwMode="auto">
                     <a:xfrm>
                       <a:off x="0" y="0"/>
-                      <a:ext cx="4690872" cy="7744968"/>
+                      <a:ext cx="4242760" cy="7005103"/>
                     </a:xfrm>
                     <a:prstGeom prst="rect">
                       <a:avLst/>
@@ -5478,66 +5379,977 @@
           </wp:inline>
         </w:drawing>
       </w:r>
+    </w:p>
+    <w:p>
+      <w:pPr>
+        <w:pStyle w:val="heading15"/>
+      </w:pPr>
+      <w:r>
+        <w:t>Figure 2: Primary Use Cases</w:t>
+      </w:r>
+    </w:p>
+    <w:p>
+      <w:pPr>
+        <w:pStyle w:val="Heading2"/>
+        <w:pageBreakBefore/>
+        <w:rPr>
+          <w:sz w:val="20"/>
+        </w:rPr>
+      </w:pPr>
+      <w:bookmarkStart w:id="20" w:name="_Toc511852247"/>
+      <w:r>
+        <w:rPr>
+          <w:sz w:val="20"/>
+        </w:rPr>
+        <w:lastRenderedPageBreak/>
+        <w:t>Functional Requirements</w:t>
+      </w:r>
+      <w:bookmarkEnd w:id="20"/>
+    </w:p>
+    <w:p>
+      <w:pPr>
+        <w:ind w:left="720"/>
+        <w:rPr>
+          <w:b/>
+        </w:rPr>
+      </w:pPr>
+      <w:r>
+        <w:t xml:space="preserve">This section describes in brief on the </w:t>
+      </w:r>
+      <w:r>
+        <w:t xml:space="preserve">functional </w:t>
+      </w:r>
+      <w:r>
+        <w:t xml:space="preserve">requirements of </w:t>
+      </w:r>
+      <w:r>
+        <w:t>RAM</w:t>
+      </w:r>
+      <w:r>
+        <w:t xml:space="preserve">. Although the </w:t>
+      </w:r>
+      <w:r>
+        <w:t xml:space="preserve">technical </w:t>
+      </w:r>
+      <w:r>
+        <w:t xml:space="preserve">requirement does not cover each and every </w:t>
+      </w:r>
+      <w:r>
+        <w:t>aspect of the intended functionality at this point in time</w:t>
+      </w:r>
+      <w:r>
+        <w:t xml:space="preserve">; it does </w:t>
+      </w:r>
+      <w:r>
+        <w:t xml:space="preserve">give an overview of the functionality to be implemented by RAM application. The implementation details of the functionality may change </w:t>
+      </w:r>
+      <w:r>
+        <w:t xml:space="preserve">based on </w:t>
+      </w:r>
+      <w:r>
+        <w:t xml:space="preserve">the </w:t>
+      </w:r>
+      <w:r>
+        <w:t>implementation technology choice</w:t>
+      </w:r>
+      <w:r>
+        <w:t>, infrastructure and software components.</w:t>
+      </w:r>
+      <w:r>
+        <w:t xml:space="preserve"> </w:t>
+      </w:r>
+    </w:p>
+    <w:p>
+      <w:pPr>
+        <w:pStyle w:val="Heading3"/>
+      </w:pPr>
+      <w:r>
+        <w:t xml:space="preserve">Browser Interface </w:t>
+      </w:r>
+    </w:p>
+    <w:p>
+      <w:pPr>
+        <w:ind w:left="720"/>
+        <w:rPr>
+          <w:b/>
+        </w:rPr>
+      </w:pPr>
+      <w:r>
+        <w:t>Users access the application’s web-portal via a standard browser interface with an active internet connection. The web-portal should be user-friendly and is capable of performing complex operations by accessing the data stored in the cloud.</w:t>
+      </w:r>
+    </w:p>
+    <w:p>
+      <w:pPr>
+        <w:pStyle w:val="Heading3"/>
+      </w:pPr>
+      <w:r>
+        <w:t>User Login and User Access Mapping</w:t>
+      </w:r>
+    </w:p>
+    <w:p>
+      <w:pPr>
+        <w:ind w:left="720"/>
+      </w:pPr>
+      <w:r>
+        <w:t xml:space="preserve">The system allows authorised user(s) to access the application.  The user is required to provide username and password. It specifies the access and usage privileges of authenticated users and client applications. </w:t>
+      </w:r>
+    </w:p>
+    <w:p>
+      <w:pPr>
+        <w:ind w:left="720"/>
+        <w:rPr>
+          <w:b/>
+        </w:rPr>
+      </w:pPr>
+    </w:p>
+    <w:p>
+      <w:pPr>
+        <w:ind w:left="720"/>
+      </w:pPr>
+      <w:r>
+        <w:t>After authentication user will have access to main menu. Availability of menu functions depends on user’s level</w:t>
+      </w:r>
+      <w:r>
+        <w:t xml:space="preserve"> of access.  </w:t>
+      </w:r>
+    </w:p>
+    <w:p>
+      <w:pPr>
+        <w:ind w:left="720"/>
+        <w:rPr>
+          <w:b/>
+        </w:rPr>
+      </w:pPr>
+    </w:p>
+    <w:p>
+      <w:pPr>
+        <w:ind w:left="720"/>
+        <w:rPr>
+          <w:b/>
+        </w:rPr>
+      </w:pPr>
+      <w:r>
+        <w:t>The system allows access to relevant application components and functionalities based on the users permissions. This function allows the user with appropriate permissions to combine list of Devices/locations into a group</w:t>
+      </w:r>
+    </w:p>
+    <w:p>
+      <w:pPr>
+        <w:pStyle w:val="Heading3"/>
+        <w:keepLines/>
+      </w:pPr>
+      <w:r>
+        <w:t xml:space="preserve">Application Administration </w:t>
+      </w:r>
+    </w:p>
+    <w:p>
+      <w:pPr>
+        <w:ind w:left="720"/>
+        <w:rPr>
+          <w:b/>
+        </w:rPr>
+      </w:pPr>
+      <w:r>
+        <w:t>Perform setup, configuration and other supervisory / administrative functions to be carried out by the administrators, primarily focused on application level components</w:t>
+      </w:r>
+    </w:p>
+    <w:p>
+      <w:pPr>
+        <w:jc w:val="center"/>
+      </w:pPr>
+      <w:r>
+        <w:rPr>
+          <w:noProof/>
+          <w:lang w:eastAsia="en-GB"/>
+        </w:rPr>
+        <w:drawing>
+          <wp:inline distT="0" distB="0" distL="0" distR="0" wp14:anchorId="6D64E3CE" wp14:editId="79B6C7F7">
+            <wp:extent cx="2575235" cy="2587065"/>
+            <wp:effectExtent l="19050" t="19050" r="15875" b="22860"/>
+            <wp:docPr id="1" name="Picture 1"/>
+            <wp:cNvGraphicFramePr>
+              <a:graphicFrameLocks xmlns:a="http://schemas.openxmlformats.org/drawingml/2006/main" noChangeAspect="1"/>
+            </wp:cNvGraphicFramePr>
+            <a:graphic xmlns:a="http://schemas.openxmlformats.org/drawingml/2006/main">
+              <a:graphicData uri="http://schemas.openxmlformats.org/drawingml/2006/picture">
+                <pic:pic xmlns:pic="http://schemas.openxmlformats.org/drawingml/2006/picture">
+                  <pic:nvPicPr>
+                    <pic:cNvPr id="0" name=""/>
+                    <pic:cNvPicPr/>
+                  </pic:nvPicPr>
+                  <pic:blipFill>
+                    <a:blip r:embed="rId18"/>
+                    <a:stretch>
+                      <a:fillRect/>
+                    </a:stretch>
+                  </pic:blipFill>
+                  <pic:spPr>
+                    <a:xfrm>
+                      <a:off x="0" y="0"/>
+                      <a:ext cx="2576105" cy="2587939"/>
+                    </a:xfrm>
+                    <a:prstGeom prst="rect">
+                      <a:avLst/>
+                    </a:prstGeom>
+                    <a:ln>
+                      <a:solidFill>
+                        <a:schemeClr val="tx1"/>
+                      </a:solidFill>
+                    </a:ln>
+                  </pic:spPr>
+                </pic:pic>
+              </a:graphicData>
+            </a:graphic>
+          </wp:inline>
+        </w:drawing>
+      </w:r>
+    </w:p>
+    <w:p>
+      <w:pPr>
+        <w:pStyle w:val="heading15"/>
+        <w:keepNext/>
+        <w:keepLines/>
+      </w:pPr>
+      <w:r>
+        <w:t>Figure 3</w:t>
+      </w:r>
+      <w:r>
+        <w:t>: Application Administration Components</w:t>
+      </w:r>
+    </w:p>
+    <w:p>
+      <w:pPr>
+        <w:pStyle w:val="Heading4"/>
+        <w:rPr>
+          <w:b/>
+          <w:bCs/>
+        </w:rPr>
+      </w:pPr>
+      <w:r>
+        <w:rPr>
+          <w:b/>
+          <w:bCs/>
+        </w:rPr>
+        <w:t>User Management</w:t>
+      </w:r>
+    </w:p>
+    <w:p>
+      <w:pPr>
+        <w:ind w:left="720"/>
+      </w:pPr>
+      <w:r>
+        <w:t xml:space="preserve">The System should allow the Users to create, edit, copy and delete </w:t>
+      </w:r>
+      <w:r>
+        <w:t>Individual Users, who will login and access the application.</w:t>
+      </w:r>
+    </w:p>
+    <w:p>
+      <w:pPr>
+        <w:ind w:left="720"/>
+        <w:rPr>
+          <w:b/>
+        </w:rPr>
+      </w:pPr>
+    </w:p>
+    <w:p>
+      <w:pPr>
+        <w:ind w:left="720"/>
+        <w:rPr>
+          <w:b/>
+        </w:rPr>
+      </w:pPr>
+      <w:r>
+        <w:t xml:space="preserve">Further the System should allow the Users to create, edit, copy and delete </w:t>
+      </w:r>
+      <w:r>
+        <w:t>User Groups.</w:t>
+      </w:r>
+      <w:r>
+        <w:t xml:space="preserve"> A user group is set of (one or more) individual users tagged together.  That way the admins can manage the access rights at group level rather than at individual user level.</w:t>
+      </w:r>
+    </w:p>
+    <w:p>
+      <w:pPr>
+        <w:pStyle w:val="Heading4"/>
+        <w:rPr>
+          <w:b/>
+          <w:bCs/>
+        </w:rPr>
+      </w:pPr>
+      <w:r>
+        <w:rPr>
+          <w:b/>
+          <w:bCs/>
+        </w:rPr>
+        <w:t>User/Access C</w:t>
+      </w:r>
+      <w:r>
+        <w:rPr>
+          <w:b/>
+          <w:bCs/>
+        </w:rPr>
+        <w:t>ontrol Mapping</w:t>
+      </w:r>
+    </w:p>
+    <w:p>
+      <w:pPr>
+        <w:ind w:left="720"/>
+      </w:pPr>
+      <w:r>
+        <w:lastRenderedPageBreak/>
+        <w:t>The system allows admins an easy and organized way of mapping permissions to users, via roles.  The System should allow the Users to maintain roles to be assigned to the business users. It is through these Roles that the User Permissions are controlled. As a first step you must maintain at least an administrator role</w:t>
+      </w:r>
+      <w:r>
+        <w:t>.</w:t>
+      </w:r>
+    </w:p>
+    <w:p>
+      <w:pPr>
+        <w:ind w:left="720"/>
+        <w:rPr>
+          <w:b/>
+        </w:rPr>
+      </w:pPr>
+    </w:p>
+    <w:p>
+      <w:pPr>
+        <w:ind w:left="720"/>
+        <w:rPr>
+          <w:b/>
+        </w:rPr>
+      </w:pPr>
+      <w:r>
+        <w:t>The System allows the user with appropriate permission to browse list of all roles existing in the system</w:t>
+      </w:r>
+    </w:p>
+    <w:p>
+      <w:pPr>
+        <w:pStyle w:val="Heading4"/>
+        <w:rPr>
+          <w:b/>
+          <w:bCs/>
+        </w:rPr>
+      </w:pPr>
+      <w:r>
+        <w:rPr>
+          <w:b/>
+          <w:bCs/>
+        </w:rPr>
+        <w:t>Device Management</w:t>
+      </w:r>
+    </w:p>
+    <w:p>
+      <w:pPr>
+        <w:ind w:left="720"/>
+      </w:pPr>
+      <w:r>
+        <w:t xml:space="preserve">The System should allow the Users to create, edit, copy and delete </w:t>
+      </w:r>
+      <w:r>
+        <w:t>IoT devices that are to be monitored by the application.</w:t>
+      </w:r>
+    </w:p>
+    <w:p>
+      <w:pPr>
+        <w:ind w:left="720"/>
+        <w:rPr>
+          <w:b/>
+        </w:rPr>
+      </w:pPr>
+    </w:p>
+    <w:p>
+      <w:pPr>
+        <w:ind w:left="720"/>
+      </w:pPr>
+      <w:r>
+        <w:t>The System allows the user with appropriate permission to browse list of all devices existing in the system</w:t>
+      </w:r>
+    </w:p>
+    <w:p/>
+    <w:p>
+      <w:pPr>
+        <w:pStyle w:val="Heading4"/>
+        <w:rPr>
+          <w:b/>
+          <w:bCs/>
+        </w:rPr>
+      </w:pPr>
+      <w:r>
+        <w:rPr>
+          <w:b/>
+          <w:bCs/>
+        </w:rPr>
+        <w:t xml:space="preserve">Device </w:t>
+      </w:r>
+      <w:r>
+        <w:rPr>
+          <w:b/>
+          <w:bCs/>
+        </w:rPr>
+        <w:t>Group</w:t>
+      </w:r>
+      <w:r>
+        <w:rPr>
+          <w:b/>
+          <w:bCs/>
+        </w:rPr>
+        <w:t xml:space="preserve"> Management</w:t>
+      </w:r>
+    </w:p>
+    <w:p>
+      <w:pPr>
+        <w:ind w:left="720"/>
+      </w:pPr>
+      <w:r>
+        <w:t>Each device comes with a set of parameters that they can monitor and send it to the RAM application.  As set of devices that share similar characteristics can be tagged to device group and the device group in-turn maintains these configuration parameters.</w:t>
+      </w:r>
+    </w:p>
+    <w:p>
+      <w:pPr>
+        <w:ind w:left="720"/>
+        <w:rPr>
+          <w:b/>
+        </w:rPr>
+      </w:pPr>
+    </w:p>
+    <w:p>
+      <w:pPr>
+        <w:ind w:left="720"/>
+      </w:pPr>
+      <w:r>
+        <w:t xml:space="preserve">The System should allow the Users to create, edit, and delete </w:t>
+      </w:r>
+      <w:r>
+        <w:t xml:space="preserve">device groups to which </w:t>
+      </w:r>
+      <w:r>
+        <w:t>an</w:t>
+      </w:r>
+      <w:r>
+        <w:t xml:space="preserve"> IoT device</w:t>
+      </w:r>
+      <w:r>
+        <w:t xml:space="preserve"> must to be </w:t>
+      </w:r>
+      <w:r>
+        <w:t>tagged</w:t>
+      </w:r>
+      <w:r>
+        <w:t>-to</w:t>
+      </w:r>
+      <w:r>
+        <w:t xml:space="preserve"> </w:t>
+      </w:r>
+      <w:r>
+        <w:t>w</w:t>
+      </w:r>
+      <w:r>
+        <w:t>ithin</w:t>
+      </w:r>
+      <w:r>
+        <w:t xml:space="preserve"> the application.</w:t>
+      </w:r>
+    </w:p>
+    <w:p>
+      <w:pPr>
+        <w:ind w:left="720"/>
+        <w:rPr>
+          <w:b/>
+        </w:rPr>
+      </w:pPr>
+    </w:p>
+    <w:p>
+      <w:pPr>
+        <w:ind w:left="720"/>
+        <w:rPr>
+          <w:b/>
+        </w:rPr>
+      </w:pPr>
+      <w:r>
+        <w:t xml:space="preserve">The System allows the user with appropriate permission to browse list of all </w:t>
+      </w:r>
+      <w:r>
+        <w:t xml:space="preserve">device </w:t>
+      </w:r>
+      <w:r>
+        <w:t>groups</w:t>
+      </w:r>
+      <w:r>
+        <w:t xml:space="preserve"> </w:t>
+      </w:r>
+      <w:r>
+        <w:t xml:space="preserve">present </w:t>
+      </w:r>
+      <w:r>
+        <w:t>in the system.</w:t>
+      </w:r>
+    </w:p>
+    <w:p>
+      <w:pPr>
+        <w:pStyle w:val="Heading4"/>
+        <w:rPr>
+          <w:b/>
+          <w:bCs/>
+        </w:rPr>
+      </w:pPr>
+      <w:r>
+        <w:rPr>
+          <w:b/>
+          <w:bCs/>
+        </w:rPr>
+        <w:t>Station Management</w:t>
+      </w:r>
+    </w:p>
+    <w:p>
+      <w:pPr>
+        <w:ind w:left="720"/>
+      </w:pPr>
+      <w:r>
+        <w:t xml:space="preserve">A station is a site that has a set of IoT devices tagged to them.  </w:t>
+      </w:r>
+      <w:r>
+        <w:t xml:space="preserve">The System should allow the Users to create, edit, and delete </w:t>
+      </w:r>
+      <w:r>
+        <w:t xml:space="preserve">stations to which the IoT devices are tagged to within the </w:t>
+      </w:r>
+      <w:r>
+        <w:t xml:space="preserve">RAM </w:t>
+      </w:r>
+      <w:r>
+        <w:t>application.</w:t>
+      </w:r>
+    </w:p>
+    <w:p>
+      <w:pPr>
+        <w:ind w:left="720"/>
+      </w:pPr>
+    </w:p>
+    <w:p>
+      <w:pPr>
+        <w:ind w:left="720"/>
+      </w:pPr>
+      <w:r>
+        <w:t xml:space="preserve">The System allows the user with appropriate permission to browse list of all </w:t>
+      </w:r>
+      <w:r>
+        <w:t>stations</w:t>
+      </w:r>
+      <w:r>
+        <w:t xml:space="preserve"> existing in the system</w:t>
+      </w:r>
+    </w:p>
+    <w:p>
+      <w:pPr>
+        <w:pStyle w:val="Heading4"/>
+        <w:rPr>
+          <w:b/>
+          <w:bCs/>
+        </w:rPr>
+      </w:pPr>
+      <w:r>
+        <w:rPr>
+          <w:b/>
+          <w:bCs/>
+        </w:rPr>
+        <w:t xml:space="preserve">Persona </w:t>
+      </w:r>
+      <w:r>
+        <w:rPr>
+          <w:b/>
+          <w:bCs/>
+        </w:rPr>
+        <w:t>Management</w:t>
+      </w:r>
+    </w:p>
+    <w:p>
+      <w:pPr>
+        <w:ind w:left="720"/>
+      </w:pPr>
+      <w:r>
+        <w:t xml:space="preserve">A group of stations collectively administered/monitored is called a PERSONA.  Each persona can have one or more stations tagged to them.  The users are then tagged one these personas. </w:t>
+      </w:r>
+      <w:r>
+        <w:t xml:space="preserve">The System should allow the Users to create, edit, and delete </w:t>
+      </w:r>
+      <w:r>
+        <w:t xml:space="preserve">PERSONAs to which the stations are mapped to within the RAM application. </w:t>
+      </w:r>
+    </w:p>
+    <w:p>
+      <w:pPr>
+        <w:ind w:left="720"/>
+      </w:pPr>
+    </w:p>
+    <w:p>
+      <w:pPr>
+        <w:ind w:left="720"/>
+      </w:pPr>
+      <w:r>
+        <w:t xml:space="preserve">The System allows the user with appropriate permission to browse list of all </w:t>
+      </w:r>
+      <w:r>
+        <w:t xml:space="preserve">PERSONAs present </w:t>
+      </w:r>
+      <w:r>
+        <w:t>in the system</w:t>
+      </w:r>
+    </w:p>
+    <w:p>
+      <w:pPr>
+        <w:pStyle w:val="Heading3"/>
+      </w:pPr>
+      <w:r>
+        <w:t xml:space="preserve">System Administration </w:t>
+      </w:r>
+    </w:p>
+    <w:p>
+      <w:pPr>
+        <w:ind w:left="720"/>
+        <w:rPr>
+          <w:b/>
+        </w:rPr>
+      </w:pPr>
+      <w:r>
+        <w:t>Perform setup, configuration and other supervisory / administrative functions to be carried out by the administrators, primarily focused on system / infrastructure level components</w:t>
+      </w:r>
+    </w:p>
+    <w:p>
+      <w:pPr>
+        <w:pStyle w:val="Heading4"/>
+        <w:rPr>
+          <w:b/>
+          <w:bCs/>
+        </w:rPr>
+      </w:pPr>
+      <w:r>
+        <w:rPr>
+          <w:b/>
+          <w:bCs/>
+        </w:rPr>
+        <w:t>System Setup</w:t>
+      </w:r>
+    </w:p>
+    <w:p>
+      <w:pPr>
+        <w:ind w:left="720"/>
+      </w:pPr>
+      <w:r>
+        <w:t>The System allows to be built on Cloud technology to offer high degrees of agility and the ability to collect huge volumes of data from the enterprise and beyond</w:t>
+      </w:r>
+      <w:r>
+        <w:t>.  This function facilitates the initial setting up of the application’s high level infra-structure components and its details.</w:t>
+      </w:r>
+    </w:p>
+    <w:p>
+      <w:pPr>
+        <w:pStyle w:val="Heading4"/>
+        <w:rPr>
+          <w:b/>
+          <w:bCs/>
+        </w:rPr>
+      </w:pPr>
+      <w:r>
+        <w:rPr>
+          <w:b/>
+          <w:bCs/>
+        </w:rPr>
+        <w:t>System Configuration Management</w:t>
+      </w:r>
+    </w:p>
+    <w:p>
+      <w:pPr>
+        <w:ind w:left="720"/>
+      </w:pPr>
+      <w:r>
+        <w:t>The System a</w:t>
+      </w:r>
+      <w:r>
+        <w:t>l</w:t>
+      </w:r>
+      <w:r>
+        <w:t xml:space="preserve">lows admins to configure and incorporate cloud-based monitoring system to reduce the cost of maintaining servers, to avoid data losses and to access the system from multiple </w:t>
+      </w:r>
+      <w:proofErr w:type="gramStart"/>
+      <w:r>
+        <w:t>internet</w:t>
+      </w:r>
+      <w:proofErr w:type="gramEnd"/>
+      <w:r>
+        <w:t xml:space="preserve"> connected devices (computer, tablet, mobile phone) in parallel manner</w:t>
+      </w:r>
+    </w:p>
+    <w:p>
+      <w:pPr>
+        <w:pStyle w:val="Heading3"/>
+      </w:pPr>
+      <w:r>
+        <w:lastRenderedPageBreak/>
+        <w:t>Central Data Management</w:t>
+      </w:r>
+    </w:p>
+    <w:p>
+      <w:pPr>
+        <w:ind w:left="720"/>
+      </w:pPr>
+      <w:r>
+        <w:t xml:space="preserve">A central component of the application which manages </w:t>
+      </w:r>
+    </w:p>
+    <w:p>
+      <w:pPr>
+        <w:pStyle w:val="ListParagraph"/>
+        <w:numPr>
+          <w:ilvl w:val="0"/>
+          <w:numId w:val="25"/>
+        </w:numPr>
+      </w:pPr>
+      <w:r>
+        <w:t>Incoming data from IoT devices</w:t>
+      </w:r>
+    </w:p>
+    <w:p>
+      <w:pPr>
+        <w:pStyle w:val="ListParagraph"/>
+        <w:numPr>
+          <w:ilvl w:val="0"/>
+          <w:numId w:val="25"/>
+        </w:numPr>
+      </w:pPr>
+      <w:r>
+        <w:t>Transformation of raw data into structured data</w:t>
+      </w:r>
+    </w:p>
+    <w:p>
+      <w:pPr>
+        <w:pStyle w:val="ListParagraph"/>
+        <w:numPr>
+          <w:ilvl w:val="0"/>
+          <w:numId w:val="25"/>
+        </w:numPr>
+      </w:pPr>
+      <w:r>
+        <w:t xml:space="preserve">Preparation of analytical data and Reporting requirements </w:t>
+      </w:r>
+    </w:p>
+    <w:p>
+      <w:pPr>
+        <w:pStyle w:val="Heading4"/>
+        <w:rPr>
+          <w:b/>
+          <w:bCs/>
+        </w:rPr>
+      </w:pPr>
+      <w:r>
+        <w:rPr>
+          <w:b/>
+          <w:bCs/>
+        </w:rPr>
+        <w:t>Data Capture</w:t>
+      </w:r>
+    </w:p>
+    <w:p>
+      <w:pPr>
+        <w:ind w:left="720"/>
+      </w:pPr>
+      <w:r>
+        <w:t xml:space="preserve">The System allows </w:t>
+      </w:r>
+      <w:r>
+        <w:t xml:space="preserve">capturing </w:t>
+      </w:r>
+      <w:r>
+        <w:t xml:space="preserve">unstructured data </w:t>
+      </w:r>
+      <w:r>
+        <w:t>sent from IoT devices in real-time</w:t>
+      </w:r>
+      <w:r>
+        <w:t>.</w:t>
+      </w:r>
+    </w:p>
+    <w:p/>
+    <w:p>
+      <w:pPr>
+        <w:pStyle w:val="Heading4"/>
+        <w:rPr>
+          <w:b/>
+          <w:bCs/>
+        </w:rPr>
+      </w:pPr>
+      <w:r>
+        <w:rPr>
+          <w:b/>
+          <w:bCs/>
+        </w:rPr>
+        <w:t>Transformation</w:t>
+      </w:r>
+    </w:p>
+    <w:p>
+      <w:pPr>
+        <w:ind w:left="720"/>
+      </w:pPr>
+      <w:r>
+        <w:t>The System allows these unstructured data to be formatted into structured data format based on the device parameters configuration.</w:t>
+      </w:r>
+      <w:r>
+        <w:t xml:space="preserve"> </w:t>
+      </w:r>
+      <w:r>
+        <w:t>The system records structured data accurately and in real-time.</w:t>
+      </w:r>
+    </w:p>
+    <w:p>
+      <w:pPr>
+        <w:pStyle w:val="Heading4"/>
+        <w:rPr>
+          <w:b/>
+          <w:bCs/>
+        </w:rPr>
+      </w:pPr>
+      <w:r>
+        <w:rPr>
+          <w:b/>
+          <w:bCs/>
+        </w:rPr>
+        <w:t>Reporting</w:t>
+      </w:r>
+    </w:p>
+    <w:p>
+      <w:pPr>
+        <w:ind w:left="720"/>
+      </w:pPr>
+      <w:r>
+        <w:t>The structured data should be available and accessible by users in the form of reports, charts, and graphs.  The users are able to customize these reports further.</w:t>
+      </w:r>
+      <w:r>
+        <w:t xml:space="preserve"> &lt;PH&gt;</w:t>
+      </w:r>
+    </w:p>
+    <w:p>
+      <w:pPr>
+        <w:pStyle w:val="Heading3"/>
+      </w:pPr>
+      <w:r>
+        <w:t>Interface to SERIS/Central Monitoring System</w:t>
+      </w:r>
+    </w:p>
+    <w:p>
+      <w:pPr>
+        <w:ind w:left="720"/>
+      </w:pPr>
+      <w:r>
+        <w:t xml:space="preserve">The </w:t>
+      </w:r>
+      <w:r>
+        <w:t>system should be designed to allow interface to be built to SERIS’s Central Monitoring System. &lt;PH&gt;</w:t>
+      </w:r>
+    </w:p>
+    <w:p>
+      <w:pPr>
+        <w:ind w:left="720"/>
+        <w:rPr>
+          <w:b/>
+          <w:highlight w:val="yellow"/>
+        </w:rPr>
+      </w:pPr>
+      <w:r>
+        <w:rPr>
+          <w:highlight w:val="yellow"/>
+        </w:rPr>
+        <w:t></w:t>
+      </w:r>
+      <w:r>
+        <w:rPr>
+          <w:highlight w:val="yellow"/>
+        </w:rPr>
+        <w:tab/>
+        <w:t>following points are to be clarified and accepted by the project team before finalizing the URS</w:t>
+      </w:r>
+    </w:p>
+    <w:p>
+      <w:pPr>
+        <w:ind w:left="720"/>
+        <w:rPr>
+          <w:b/>
+          <w:highlight w:val="yellow"/>
+        </w:rPr>
+      </w:pPr>
+      <w:r>
+        <w:rPr>
+          <w:highlight w:val="yellow"/>
+        </w:rPr>
+        <w:t>(1)</w:t>
+      </w:r>
+      <w:r>
+        <w:rPr>
+          <w:highlight w:val="yellow"/>
+        </w:rPr>
+        <w:tab/>
+        <w:t>The system allows the wireless sensor network should automatically detect and incorporate newly installed sensors.</w:t>
+      </w:r>
+    </w:p>
+    <w:p>
+      <w:pPr>
+        <w:ind w:left="720"/>
+      </w:pPr>
+      <w:r>
+        <w:rPr>
+          <w:highlight w:val="yellow"/>
+        </w:rPr>
+        <w:t>(2)</w:t>
+      </w:r>
+      <w:r>
+        <w:rPr>
+          <w:highlight w:val="yellow"/>
+        </w:rPr>
+        <w:tab/>
+        <w:t>System allows Data Synchronization and provides consistency among the "Synchronizer systems" that have access to structured data. Data synchronization prevents data conflicts. Synchronized, trustworthy structured data is essential for security, and a wide variety of operational functions.</w:t>
+      </w:r>
+    </w:p>
+    <w:p/>
+    <w:p/>
+    <w:p>
+      <w:pPr>
+        <w:rPr>
+          <w:b/>
+        </w:rPr>
+      </w:pPr>
+    </w:p>
+    <w:p>
+      <w:pPr>
+        <w:pStyle w:val="Heading2"/>
+        <w:pageBreakBefore/>
+        <w:rPr>
+          <w:sz w:val="20"/>
+        </w:rPr>
+      </w:pPr>
+      <w:bookmarkStart w:id="21" w:name="_Toc511852248"/>
+      <w:r>
+        <w:rPr>
+          <w:sz w:val="20"/>
+        </w:rPr>
+        <w:lastRenderedPageBreak/>
+        <w:t>User Interface Requirements</w:t>
+      </w:r>
       <w:bookmarkEnd w:id="21"/>
-      <w:r>
-        <w:rPr>
-          <w:sz w:val="20"/>
-        </w:rPr>
-        <w:br w:type="page"/>
-      </w:r>
-    </w:p>
-    <w:p>
-      <w:pPr>
-        <w:pStyle w:val="Body"/>
-      </w:pPr>
-    </w:p>
-    <w:p>
-      <w:pPr>
-        <w:pStyle w:val="Heading3"/>
-        <w:rPr>
-          <w:sz w:val="20"/>
-        </w:rPr>
-      </w:pPr>
-      <w:r>
-        <w:rPr>
-          <w:sz w:val="20"/>
-        </w:rPr>
-        <w:t xml:space="preserve">Browser Interface </w:t>
-      </w:r>
-    </w:p>
-    <w:p>
-      <w:pPr>
-        <w:pStyle w:val="Heading3"/>
-        <w:numPr>
-          <w:ilvl w:val="2"/>
-          <w:numId w:val="0"/>
-        </w:numPr>
+    </w:p>
+    <w:p>
+      <w:pPr>
         <w:ind w:left="720"/>
-        <w:rPr>
-          <w:b w:val="0"/>
-          <w:sz w:val="20"/>
-        </w:rPr>
-      </w:pPr>
-      <w:r>
-        <w:rPr>
-          <w:b w:val="0"/>
-          <w:sz w:val="20"/>
-        </w:rPr>
-        <w:t>Users access the application’s web-portal via a standard browser interface with an active internet connection. The web-portal should be user-friendly and is capable of performing complex operations by accessing the data stored in the cloud.</w:t>
-      </w:r>
-    </w:p>
-    <w:p>
-      <w:pPr>
-        <w:pStyle w:val="Heading3"/>
-        <w:numPr>
-          <w:ilvl w:val="2"/>
-          <w:numId w:val="0"/>
-        </w:numPr>
+      </w:pPr>
+      <w:r>
+        <w:t>…..</w:t>
+      </w:r>
+    </w:p>
+    <w:p>
+      <w:pPr>
         <w:ind w:left="720"/>
-        <w:rPr>
-          <w:b w:val="0"/>
-          <w:sz w:val="20"/>
-        </w:rPr>
+      </w:pPr>
+    </w:p>
+    <w:p>
+      <w:pPr>
+        <w:ind w:left="720"/>
       </w:pPr>
     </w:p>
     <w:sectPr>
@@ -5558,6 +6370,7 @@
         <w:separator/>
       </w:r>
     </w:p>
+    <w:p/>
   </w:endnote>
   <w:endnote w:type="continuationSeparator" w:id="0">
     <w:p>
@@ -5565,6 +6378,7 @@
         <w:continuationSeparator/>
       </w:r>
     </w:p>
+    <w:p/>
   </w:endnote>
 </w:endnotes>
 </file>
@@ -5653,7 +6467,7 @@
         <v:shape id="_x0000_i1026" type="#_x0000_t75" style="width:58.5pt;height:39pt" o:ole="">
           <v:imagedata r:id="rId1" o:title=""/>
         </v:shape>
-        <o:OLEObject Type="Embed" ProgID="Word.Picture.8" ShapeID="_x0000_i1026" DrawAspect="Content" ObjectID="_1585150125" r:id="rId2"/>
+        <o:OLEObject Type="Embed" ProgID="Word.Picture.8" ShapeID="_x0000_i1026" DrawAspect="Content" ObjectID="_1585594066" r:id="rId2"/>
       </w:object>
     </w:r>
   </w:p>
@@ -5695,6 +6509,7 @@
         <w:separator/>
       </w:r>
     </w:p>
+    <w:p/>
   </w:footnote>
   <w:footnote w:type="continuationSeparator" w:id="0">
     <w:p>
@@ -5702,6 +6517,7 @@
         <w:continuationSeparator/>
       </w:r>
     </w:p>
+    <w:p/>
   </w:footnote>
 </w:footnotes>
 </file>
@@ -5766,6 +6582,9 @@
       <w:instrText xml:space="preserve">page  \* mergeformat </w:instrText>
     </w:r>
     <w:r>
+      <w:rPr>
+        <w:sz w:val="24"/>
+      </w:rPr>
       <w:fldChar w:fldCharType="separate"/>
     </w:r>
     <w:r>
@@ -5775,7 +6594,7 @@
         <w:sz w:val="16"/>
         <w:szCs w:val="16"/>
       </w:rPr>
-      <w:t>13</w:t>
+      <w:t>4</w:t>
     </w:r>
     <w:r>
       <w:rPr>
@@ -5811,6 +6630,9 @@
       <w:instrText xml:space="preserve">numpages  \* mergeformat </w:instrText>
     </w:r>
     <w:r>
+      <w:rPr>
+        <w:sz w:val="24"/>
+      </w:rPr>
       <w:fldChar w:fldCharType="separate"/>
     </w:r>
     <w:r>
@@ -5820,7 +6642,7 @@
         <w:sz w:val="16"/>
         <w:szCs w:val="16"/>
       </w:rPr>
-      <w:t>13</w:t>
+      <w:t>15</w:t>
     </w:r>
     <w:r>
       <w:rPr>
@@ -6607,6 +7429,119 @@
     </w:lvl>
   </w:abstractNum>
   <w:abstractNum w:abstractNumId="8">
+    <w:nsid w:val="3BE041B2"/>
+    <w:multiLevelType w:val="hybridMultilevel"/>
+    <w:tmpl w:val="0854E450"/>
+    <w:lvl w:ilvl="0" w:tplc="08090001">
+      <w:start w:val="1"/>
+      <w:numFmt w:val="bullet"/>
+      <w:lvlText w:val=""/>
+      <w:lvlJc w:val="left"/>
+      <w:pPr>
+        <w:ind w:left="1440" w:hanging="360"/>
+      </w:pPr>
+      <w:rPr>
+        <w:rFonts w:ascii="Symbol" w:hAnsi="Symbol" w:hint="default"/>
+      </w:rPr>
+    </w:lvl>
+    <w:lvl w:ilvl="1" w:tplc="08090003" w:tentative="1">
+      <w:start w:val="1"/>
+      <w:numFmt w:val="bullet"/>
+      <w:lvlText w:val="o"/>
+      <w:lvlJc w:val="left"/>
+      <w:pPr>
+        <w:ind w:left="2160" w:hanging="360"/>
+      </w:pPr>
+      <w:rPr>
+        <w:rFonts w:ascii="Courier New" w:hAnsi="Courier New" w:cs="Courier New" w:hint="default"/>
+      </w:rPr>
+    </w:lvl>
+    <w:lvl w:ilvl="2" w:tplc="08090005" w:tentative="1">
+      <w:start w:val="1"/>
+      <w:numFmt w:val="bullet"/>
+      <w:lvlText w:val=""/>
+      <w:lvlJc w:val="left"/>
+      <w:pPr>
+        <w:ind w:left="2880" w:hanging="360"/>
+      </w:pPr>
+      <w:rPr>
+        <w:rFonts w:ascii="Wingdings" w:hAnsi="Wingdings" w:hint="default"/>
+      </w:rPr>
+    </w:lvl>
+    <w:lvl w:ilvl="3" w:tplc="08090001" w:tentative="1">
+      <w:start w:val="1"/>
+      <w:numFmt w:val="bullet"/>
+      <w:lvlText w:val=""/>
+      <w:lvlJc w:val="left"/>
+      <w:pPr>
+        <w:ind w:left="3600" w:hanging="360"/>
+      </w:pPr>
+      <w:rPr>
+        <w:rFonts w:ascii="Symbol" w:hAnsi="Symbol" w:hint="default"/>
+      </w:rPr>
+    </w:lvl>
+    <w:lvl w:ilvl="4" w:tplc="08090003" w:tentative="1">
+      <w:start w:val="1"/>
+      <w:numFmt w:val="bullet"/>
+      <w:lvlText w:val="o"/>
+      <w:lvlJc w:val="left"/>
+      <w:pPr>
+        <w:ind w:left="4320" w:hanging="360"/>
+      </w:pPr>
+      <w:rPr>
+        <w:rFonts w:ascii="Courier New" w:hAnsi="Courier New" w:cs="Courier New" w:hint="default"/>
+      </w:rPr>
+    </w:lvl>
+    <w:lvl w:ilvl="5" w:tplc="08090005" w:tentative="1">
+      <w:start w:val="1"/>
+      <w:numFmt w:val="bullet"/>
+      <w:lvlText w:val=""/>
+      <w:lvlJc w:val="left"/>
+      <w:pPr>
+        <w:ind w:left="5040" w:hanging="360"/>
+      </w:pPr>
+      <w:rPr>
+        <w:rFonts w:ascii="Wingdings" w:hAnsi="Wingdings" w:hint="default"/>
+      </w:rPr>
+    </w:lvl>
+    <w:lvl w:ilvl="6" w:tplc="08090001" w:tentative="1">
+      <w:start w:val="1"/>
+      <w:numFmt w:val="bullet"/>
+      <w:lvlText w:val=""/>
+      <w:lvlJc w:val="left"/>
+      <w:pPr>
+        <w:ind w:left="5760" w:hanging="360"/>
+      </w:pPr>
+      <w:rPr>
+        <w:rFonts w:ascii="Symbol" w:hAnsi="Symbol" w:hint="default"/>
+      </w:rPr>
+    </w:lvl>
+    <w:lvl w:ilvl="7" w:tplc="08090003" w:tentative="1">
+      <w:start w:val="1"/>
+      <w:numFmt w:val="bullet"/>
+      <w:lvlText w:val="o"/>
+      <w:lvlJc w:val="left"/>
+      <w:pPr>
+        <w:ind w:left="6480" w:hanging="360"/>
+      </w:pPr>
+      <w:rPr>
+        <w:rFonts w:ascii="Courier New" w:hAnsi="Courier New" w:cs="Courier New" w:hint="default"/>
+      </w:rPr>
+    </w:lvl>
+    <w:lvl w:ilvl="8" w:tplc="08090005" w:tentative="1">
+      <w:start w:val="1"/>
+      <w:numFmt w:val="bullet"/>
+      <w:lvlText w:val=""/>
+      <w:lvlJc w:val="left"/>
+      <w:pPr>
+        <w:ind w:left="7200" w:hanging="360"/>
+      </w:pPr>
+      <w:rPr>
+        <w:rFonts w:ascii="Wingdings" w:hAnsi="Wingdings" w:hint="default"/>
+      </w:rPr>
+    </w:lvl>
+  </w:abstractNum>
+  <w:abstractNum w:abstractNumId="9">
     <w:nsid w:val="445415D0"/>
     <w:multiLevelType w:val="hybridMultilevel"/>
     <w:tmpl w:val="0AD8406E"/>
@@ -6692,7 +7627,7 @@
       </w:pPr>
     </w:lvl>
   </w:abstractNum>
-  <w:abstractNum w:abstractNumId="9">
+  <w:abstractNum w:abstractNumId="10">
     <w:nsid w:val="450359FA"/>
     <w:multiLevelType w:val="hybridMultilevel"/>
     <w:tmpl w:val="1772E112"/>
@@ -6805,7 +7740,7 @@
       </w:rPr>
     </w:lvl>
   </w:abstractNum>
-  <w:abstractNum w:abstractNumId="10">
+  <w:abstractNum w:abstractNumId="11">
     <w:nsid w:val="47CD37B2"/>
     <w:multiLevelType w:val="hybridMultilevel"/>
     <w:tmpl w:val="1772E112"/>
@@ -6918,7 +7853,7 @@
       </w:rPr>
     </w:lvl>
   </w:abstractNum>
-  <w:abstractNum w:abstractNumId="11">
+  <w:abstractNum w:abstractNumId="12">
     <w:nsid w:val="57202524"/>
     <w:multiLevelType w:val="singleLevel"/>
     <w:tmpl w:val="86FC04CE"/>
@@ -6936,7 +7871,120 @@
       </w:pPr>
     </w:lvl>
   </w:abstractNum>
-  <w:abstractNum w:abstractNumId="12">
+  <w:abstractNum w:abstractNumId="13">
+    <w:nsid w:val="5A5112B0"/>
+    <w:multiLevelType w:val="hybridMultilevel"/>
+    <w:tmpl w:val="52BA1FAC"/>
+    <w:lvl w:ilvl="0" w:tplc="08090001">
+      <w:start w:val="1"/>
+      <w:numFmt w:val="bullet"/>
+      <w:lvlText w:val=""/>
+      <w:lvlJc w:val="left"/>
+      <w:pPr>
+        <w:ind w:left="1080" w:hanging="360"/>
+      </w:pPr>
+      <w:rPr>
+        <w:rFonts w:ascii="Symbol" w:hAnsi="Symbol" w:hint="default"/>
+      </w:rPr>
+    </w:lvl>
+    <w:lvl w:ilvl="1" w:tplc="08090003" w:tentative="1">
+      <w:start w:val="1"/>
+      <w:numFmt w:val="bullet"/>
+      <w:lvlText w:val="o"/>
+      <w:lvlJc w:val="left"/>
+      <w:pPr>
+        <w:ind w:left="1800" w:hanging="360"/>
+      </w:pPr>
+      <w:rPr>
+        <w:rFonts w:ascii="Courier New" w:hAnsi="Courier New" w:cs="Courier New" w:hint="default"/>
+      </w:rPr>
+    </w:lvl>
+    <w:lvl w:ilvl="2" w:tplc="08090005" w:tentative="1">
+      <w:start w:val="1"/>
+      <w:numFmt w:val="bullet"/>
+      <w:lvlText w:val=""/>
+      <w:lvlJc w:val="left"/>
+      <w:pPr>
+        <w:ind w:left="2520" w:hanging="360"/>
+      </w:pPr>
+      <w:rPr>
+        <w:rFonts w:ascii="Wingdings" w:hAnsi="Wingdings" w:hint="default"/>
+      </w:rPr>
+    </w:lvl>
+    <w:lvl w:ilvl="3" w:tplc="08090001" w:tentative="1">
+      <w:start w:val="1"/>
+      <w:numFmt w:val="bullet"/>
+      <w:lvlText w:val=""/>
+      <w:lvlJc w:val="left"/>
+      <w:pPr>
+        <w:ind w:left="3240" w:hanging="360"/>
+      </w:pPr>
+      <w:rPr>
+        <w:rFonts w:ascii="Symbol" w:hAnsi="Symbol" w:hint="default"/>
+      </w:rPr>
+    </w:lvl>
+    <w:lvl w:ilvl="4" w:tplc="08090003" w:tentative="1">
+      <w:start w:val="1"/>
+      <w:numFmt w:val="bullet"/>
+      <w:lvlText w:val="o"/>
+      <w:lvlJc w:val="left"/>
+      <w:pPr>
+        <w:ind w:left="3960" w:hanging="360"/>
+      </w:pPr>
+      <w:rPr>
+        <w:rFonts w:ascii="Courier New" w:hAnsi="Courier New" w:cs="Courier New" w:hint="default"/>
+      </w:rPr>
+    </w:lvl>
+    <w:lvl w:ilvl="5" w:tplc="08090005" w:tentative="1">
+      <w:start w:val="1"/>
+      <w:numFmt w:val="bullet"/>
+      <w:lvlText w:val=""/>
+      <w:lvlJc w:val="left"/>
+      <w:pPr>
+        <w:ind w:left="4680" w:hanging="360"/>
+      </w:pPr>
+      <w:rPr>
+        <w:rFonts w:ascii="Wingdings" w:hAnsi="Wingdings" w:hint="default"/>
+      </w:rPr>
+    </w:lvl>
+    <w:lvl w:ilvl="6" w:tplc="08090001" w:tentative="1">
+      <w:start w:val="1"/>
+      <w:numFmt w:val="bullet"/>
+      <w:lvlText w:val=""/>
+      <w:lvlJc w:val="left"/>
+      <w:pPr>
+        <w:ind w:left="5400" w:hanging="360"/>
+      </w:pPr>
+      <w:rPr>
+        <w:rFonts w:ascii="Symbol" w:hAnsi="Symbol" w:hint="default"/>
+      </w:rPr>
+    </w:lvl>
+    <w:lvl w:ilvl="7" w:tplc="08090003" w:tentative="1">
+      <w:start w:val="1"/>
+      <w:numFmt w:val="bullet"/>
+      <w:lvlText w:val="o"/>
+      <w:lvlJc w:val="left"/>
+      <w:pPr>
+        <w:ind w:left="6120" w:hanging="360"/>
+      </w:pPr>
+      <w:rPr>
+        <w:rFonts w:ascii="Courier New" w:hAnsi="Courier New" w:cs="Courier New" w:hint="default"/>
+      </w:rPr>
+    </w:lvl>
+    <w:lvl w:ilvl="8" w:tplc="08090005" w:tentative="1">
+      <w:start w:val="1"/>
+      <w:numFmt w:val="bullet"/>
+      <w:lvlText w:val=""/>
+      <w:lvlJc w:val="left"/>
+      <w:pPr>
+        <w:ind w:left="6840" w:hanging="360"/>
+      </w:pPr>
+      <w:rPr>
+        <w:rFonts w:ascii="Wingdings" w:hAnsi="Wingdings" w:hint="default"/>
+      </w:rPr>
+    </w:lvl>
+  </w:abstractNum>
+  <w:abstractNum w:abstractNumId="14">
     <w:nsid w:val="63947D7C"/>
     <w:multiLevelType w:val="singleLevel"/>
     <w:tmpl w:val="EB86FEF8"/>
@@ -6957,7 +8005,7 @@
       </w:rPr>
     </w:lvl>
   </w:abstractNum>
-  <w:abstractNum w:abstractNumId="13">
+  <w:abstractNum w:abstractNumId="15">
     <w:nsid w:val="69E9679D"/>
     <w:multiLevelType w:val="hybridMultilevel"/>
     <w:tmpl w:val="680E3AC6"/>
@@ -7070,7 +8118,7 @@
       </w:rPr>
     </w:lvl>
   </w:abstractNum>
-  <w:abstractNum w:abstractNumId="14">
+  <w:abstractNum w:abstractNumId="16">
     <w:nsid w:val="7A630B9D"/>
     <w:multiLevelType w:val="hybridMultilevel"/>
     <w:tmpl w:val="70ECA892"/>
@@ -7183,7 +8231,7 @@
       </w:rPr>
     </w:lvl>
   </w:abstractNum>
-  <w:abstractNum w:abstractNumId="15">
+  <w:abstractNum w:abstractNumId="17">
     <w:nsid w:val="7CBC1E1C"/>
     <w:multiLevelType w:val="hybridMultilevel"/>
     <w:tmpl w:val="B6489A62"/>
@@ -7300,55 +8348,55 @@
     <w:abstractNumId w:val="0"/>
   </w:num>
   <w:num w:numId="2">
-    <w:abstractNumId w:val="12"/>
+    <w:abstractNumId w:val="14"/>
   </w:num>
   <w:num w:numId="3">
     <w:abstractNumId w:val="1"/>
   </w:num>
   <w:num w:numId="4">
-    <w:abstractNumId w:val="11"/>
+    <w:abstractNumId w:val="12"/>
     <w:lvlOverride w:ilvl="0">
       <w:startOverride w:val="1"/>
     </w:lvlOverride>
   </w:num>
   <w:num w:numId="5">
-    <w:abstractNumId w:val="11"/>
+    <w:abstractNumId w:val="12"/>
     <w:lvlOverride w:ilvl="0">
       <w:startOverride w:val="1"/>
     </w:lvlOverride>
   </w:num>
   <w:num w:numId="6">
-    <w:abstractNumId w:val="11"/>
+    <w:abstractNumId w:val="12"/>
   </w:num>
   <w:num w:numId="7">
-    <w:abstractNumId w:val="11"/>
+    <w:abstractNumId w:val="12"/>
     <w:lvlOverride w:ilvl="0">
       <w:startOverride w:val="1"/>
     </w:lvlOverride>
   </w:num>
   <w:num w:numId="8">
-    <w:abstractNumId w:val="11"/>
+    <w:abstractNumId w:val="12"/>
     <w:lvlOverride w:ilvl="0">
       <w:startOverride w:val="1"/>
     </w:lvlOverride>
   </w:num>
   <w:num w:numId="9">
-    <w:abstractNumId w:val="8"/>
+    <w:abstractNumId w:val="9"/>
   </w:num>
   <w:num w:numId="10">
     <w:abstractNumId w:val="4"/>
   </w:num>
   <w:num w:numId="11">
-    <w:abstractNumId w:val="13"/>
+    <w:abstractNumId w:val="15"/>
   </w:num>
   <w:num w:numId="12">
     <w:abstractNumId w:val="6"/>
   </w:num>
   <w:num w:numId="13">
-    <w:abstractNumId w:val="15"/>
+    <w:abstractNumId w:val="17"/>
   </w:num>
   <w:num w:numId="14">
-    <w:abstractNumId w:val="14"/>
+    <w:abstractNumId w:val="16"/>
   </w:num>
   <w:num w:numId="15">
     <w:abstractNumId w:val="3"/>
@@ -7360,13 +8408,28 @@
     <w:abstractNumId w:val="2"/>
   </w:num>
   <w:num w:numId="18">
-    <w:abstractNumId w:val="9"/>
+    <w:abstractNumId w:val="10"/>
   </w:num>
   <w:num w:numId="19">
     <w:abstractNumId w:val="7"/>
   </w:num>
   <w:num w:numId="20">
-    <w:abstractNumId w:val="10"/>
+    <w:abstractNumId w:val="11"/>
+  </w:num>
+  <w:num w:numId="21">
+    <w:abstractNumId w:val="8"/>
+  </w:num>
+  <w:num w:numId="22">
+    <w:abstractNumId w:val="0"/>
+  </w:num>
+  <w:num w:numId="23">
+    <w:abstractNumId w:val="0"/>
+  </w:num>
+  <w:num w:numId="24">
+    <w:abstractNumId w:val="0"/>
+  </w:num>
+  <w:num w:numId="25">
+    <w:abstractNumId w:val="13"/>
   </w:num>
   <w:numIdMacAtCleanup w:val="20"/>
 </w:numbering>
@@ -7524,9 +8587,9 @@
   <w:style w:type="paragraph" w:default="1" w:styleId="Normal">
     <w:name w:val="Normal"/>
     <w:qFormat/>
+    <w:rsid w:val="00336ED0"/>
     <w:rPr>
       <w:rFonts w:ascii="Arial" w:hAnsi="Arial"/>
-      <w:sz w:val="24"/>
       <w:lang w:val="en-GB" w:eastAsia="en-US"/>
     </w:rPr>
   </w:style>
@@ -7605,7 +8668,6 @@
     </w:pPr>
     <w:rPr>
       <w:i/>
-      <w:sz w:val="20"/>
     </w:rPr>
   </w:style>
   <w:style w:type="paragraph" w:styleId="Heading5">
@@ -7734,7 +8796,6 @@
     <w:rPr>
       <w:rFonts w:ascii="Times New Roman" w:hAnsi="Times New Roman"/>
       <w:b/>
-      <w:sz w:val="20"/>
     </w:rPr>
   </w:style>
   <w:style w:type="paragraph" w:styleId="TOC1">
@@ -7862,9 +8923,6 @@
     <w:basedOn w:val="Normal"/>
     <w:next w:val="Normal"/>
     <w:semiHidden/>
-    <w:rPr>
-      <w:sz w:val="20"/>
-    </w:rPr>
   </w:style>
   <w:style w:type="paragraph" w:styleId="NormalIndent">
     <w:name w:val="Normal Indent"/>
@@ -7887,9 +8945,6 @@
       <w:spacing w:after="120"/>
       <w:jc w:val="both"/>
     </w:pPr>
-    <w:rPr>
-      <w:sz w:val="20"/>
-    </w:rPr>
   </w:style>
   <w:style w:type="paragraph" w:customStyle="1" w:styleId="Super-title">
     <w:name w:val="Super-title"/>
@@ -7935,9 +8990,6 @@
       <w:spacing w:after="120"/>
       <w:jc w:val="both"/>
     </w:pPr>
-    <w:rPr>
-      <w:sz w:val="20"/>
-    </w:rPr>
   </w:style>
   <w:style w:type="paragraph" w:customStyle="1" w:styleId="Body-list2">
     <w:name w:val="Body-list2"/>
@@ -7964,9 +9016,6 @@
       <w:spacing w:before="240"/>
       <w:ind w:left="1440" w:hanging="720"/>
     </w:pPr>
-    <w:rPr>
-      <w:sz w:val="20"/>
-    </w:rPr>
   </w:style>
   <w:style w:type="paragraph" w:customStyle="1" w:styleId="Appdx-head2">
     <w:name w:val="Appdx-head2"/>
@@ -8045,7 +9094,6 @@
     </w:pPr>
     <w:rPr>
       <w:color w:val="000000"/>
-      <w:sz w:val="20"/>
       <w:lang w:val="en-US"/>
     </w:rPr>
   </w:style>
@@ -8093,7 +9141,6 @@
     </w:pPr>
     <w:rPr>
       <w:i/>
-      <w:sz w:val="20"/>
       <w:u w:val="single"/>
     </w:rPr>
   </w:style>
@@ -8110,7 +9157,6 @@
     </w:pPr>
     <w:rPr>
       <w:rFonts w:ascii="Times New Roman" w:hAnsi="Times New Roman"/>
-      <w:sz w:val="20"/>
     </w:rPr>
   </w:style>
   <w:style w:type="paragraph" w:styleId="TOC4">
@@ -8126,7 +9172,6 @@
     </w:pPr>
     <w:rPr>
       <w:rFonts w:ascii="Times New Roman" w:hAnsi="Times New Roman"/>
-      <w:sz w:val="20"/>
     </w:rPr>
   </w:style>
   <w:style w:type="paragraph" w:styleId="TOC5">
@@ -8142,7 +9187,6 @@
     </w:pPr>
     <w:rPr>
       <w:rFonts w:ascii="Times New Roman" w:hAnsi="Times New Roman"/>
-      <w:sz w:val="20"/>
     </w:rPr>
   </w:style>
   <w:style w:type="paragraph" w:styleId="TOC6">
@@ -8158,7 +9202,6 @@
     </w:pPr>
     <w:rPr>
       <w:rFonts w:ascii="Times New Roman" w:hAnsi="Times New Roman"/>
-      <w:sz w:val="20"/>
     </w:rPr>
   </w:style>
   <w:style w:type="paragraph" w:styleId="TOC7">
@@ -8174,7 +9217,6 @@
     </w:pPr>
     <w:rPr>
       <w:rFonts w:ascii="Times New Roman" w:hAnsi="Times New Roman"/>
-      <w:sz w:val="20"/>
     </w:rPr>
   </w:style>
   <w:style w:type="paragraph" w:styleId="TOC8">
@@ -8190,7 +9232,6 @@
     </w:pPr>
     <w:rPr>
       <w:rFonts w:ascii="Times New Roman" w:hAnsi="Times New Roman"/>
-      <w:sz w:val="20"/>
     </w:rPr>
   </w:style>
   <w:style w:type="paragraph" w:styleId="TOC9">
@@ -8206,7 +9247,6 @@
     </w:pPr>
     <w:rPr>
       <w:rFonts w:ascii="Times New Roman" w:hAnsi="Times New Roman"/>
-      <w:sz w:val="20"/>
     </w:rPr>
   </w:style>
   <w:style w:type="paragraph" w:customStyle="1" w:styleId="List20">
@@ -8221,9 +9261,6 @@
       <w:spacing w:before="115" w:after="0"/>
       <w:ind w:left="4320" w:hanging="360"/>
     </w:pPr>
-    <w:rPr>
-      <w:sz w:val="20"/>
-    </w:rPr>
   </w:style>
   <w:style w:type="paragraph" w:customStyle="1" w:styleId="PageNumber1">
     <w:name w:val="Page Number1"/>
@@ -8247,7 +9284,6 @@
     <w:rPr>
       <w:rFonts w:ascii="Tms Rmn" w:hAnsi="Tms Rmn"/>
       <w:noProof/>
-      <w:sz w:val="20"/>
       <w:lang w:val="en-US"/>
     </w:rPr>
   </w:style>
@@ -8263,7 +9299,6 @@
     <w:rPr>
       <w:rFonts w:ascii="Tms Rmn" w:hAnsi="Tms Rmn"/>
       <w:noProof/>
-      <w:sz w:val="20"/>
       <w:lang w:val="en-US"/>
     </w:rPr>
   </w:style>
@@ -8279,7 +9314,6 @@
     <w:rPr>
       <w:rFonts w:ascii="Tms Rmn" w:hAnsi="Tms Rmn"/>
       <w:noProof/>
-      <w:sz w:val="20"/>
       <w:lang w:val="en-US"/>
     </w:rPr>
   </w:style>
@@ -8332,7 +9366,6 @@
     <w:rPr>
       <w:rFonts w:ascii="Tms Rmn" w:hAnsi="Tms Rmn"/>
       <w:noProof/>
-      <w:sz w:val="20"/>
       <w:lang w:val="en-US"/>
     </w:rPr>
   </w:style>
@@ -8530,9 +9563,9 @@
   <w:style w:type="paragraph" w:default="1" w:styleId="Normal">
     <w:name w:val="Normal"/>
     <w:qFormat/>
+    <w:rsid w:val="00336ED0"/>
     <w:rPr>
       <w:rFonts w:ascii="Arial" w:hAnsi="Arial"/>
-      <w:sz w:val="24"/>
       <w:lang w:val="en-GB" w:eastAsia="en-US"/>
     </w:rPr>
   </w:style>
@@ -8611,7 +9644,6 @@
     </w:pPr>
     <w:rPr>
       <w:i/>
-      <w:sz w:val="20"/>
     </w:rPr>
   </w:style>
   <w:style w:type="paragraph" w:styleId="Heading5">
@@ -8740,7 +9772,6 @@
     <w:rPr>
       <w:rFonts w:ascii="Times New Roman" w:hAnsi="Times New Roman"/>
       <w:b/>
-      <w:sz w:val="20"/>
     </w:rPr>
   </w:style>
   <w:style w:type="paragraph" w:styleId="TOC1">
@@ -8868,9 +9899,6 @@
     <w:basedOn w:val="Normal"/>
     <w:next w:val="Normal"/>
     <w:semiHidden/>
-    <w:rPr>
-      <w:sz w:val="20"/>
-    </w:rPr>
   </w:style>
   <w:style w:type="paragraph" w:styleId="NormalIndent">
     <w:name w:val="Normal Indent"/>
@@ -8893,9 +9921,6 @@
       <w:spacing w:after="120"/>
       <w:jc w:val="both"/>
     </w:pPr>
-    <w:rPr>
-      <w:sz w:val="20"/>
-    </w:rPr>
   </w:style>
   <w:style w:type="paragraph" w:customStyle="1" w:styleId="Super-title">
     <w:name w:val="Super-title"/>
@@ -8941,9 +9966,6 @@
       <w:spacing w:after="120"/>
       <w:jc w:val="both"/>
     </w:pPr>
-    <w:rPr>
-      <w:sz w:val="20"/>
-    </w:rPr>
   </w:style>
   <w:style w:type="paragraph" w:customStyle="1" w:styleId="Body-list2">
     <w:name w:val="Body-list2"/>
@@ -8970,9 +9992,6 @@
       <w:spacing w:before="240"/>
       <w:ind w:left="1440" w:hanging="720"/>
     </w:pPr>
-    <w:rPr>
-      <w:sz w:val="20"/>
-    </w:rPr>
   </w:style>
   <w:style w:type="paragraph" w:customStyle="1" w:styleId="Appdx-head2">
     <w:name w:val="Appdx-head2"/>
@@ -9051,7 +10070,6 @@
     </w:pPr>
     <w:rPr>
       <w:color w:val="000000"/>
-      <w:sz w:val="20"/>
       <w:lang w:val="en-US"/>
     </w:rPr>
   </w:style>
@@ -9099,7 +10117,6 @@
     </w:pPr>
     <w:rPr>
       <w:i/>
-      <w:sz w:val="20"/>
       <w:u w:val="single"/>
     </w:rPr>
   </w:style>
@@ -9116,7 +10133,6 @@
     </w:pPr>
     <w:rPr>
       <w:rFonts w:ascii="Times New Roman" w:hAnsi="Times New Roman"/>
-      <w:sz w:val="20"/>
     </w:rPr>
   </w:style>
   <w:style w:type="paragraph" w:styleId="TOC4">
@@ -9132,7 +10148,6 @@
     </w:pPr>
     <w:rPr>
       <w:rFonts w:ascii="Times New Roman" w:hAnsi="Times New Roman"/>
-      <w:sz w:val="20"/>
     </w:rPr>
   </w:style>
   <w:style w:type="paragraph" w:styleId="TOC5">
@@ -9148,7 +10163,6 @@
     </w:pPr>
     <w:rPr>
       <w:rFonts w:ascii="Times New Roman" w:hAnsi="Times New Roman"/>
-      <w:sz w:val="20"/>
     </w:rPr>
   </w:style>
   <w:style w:type="paragraph" w:styleId="TOC6">
@@ -9164,7 +10178,6 @@
     </w:pPr>
     <w:rPr>
       <w:rFonts w:ascii="Times New Roman" w:hAnsi="Times New Roman"/>
-      <w:sz w:val="20"/>
     </w:rPr>
   </w:style>
   <w:style w:type="paragraph" w:styleId="TOC7">
@@ -9180,7 +10193,6 @@
     </w:pPr>
     <w:rPr>
       <w:rFonts w:ascii="Times New Roman" w:hAnsi="Times New Roman"/>
-      <w:sz w:val="20"/>
     </w:rPr>
   </w:style>
   <w:style w:type="paragraph" w:styleId="TOC8">
@@ -9196,7 +10208,6 @@
     </w:pPr>
     <w:rPr>
       <w:rFonts w:ascii="Times New Roman" w:hAnsi="Times New Roman"/>
-      <w:sz w:val="20"/>
     </w:rPr>
   </w:style>
   <w:style w:type="paragraph" w:styleId="TOC9">
@@ -9212,7 +10223,6 @@
     </w:pPr>
     <w:rPr>
       <w:rFonts w:ascii="Times New Roman" w:hAnsi="Times New Roman"/>
-      <w:sz w:val="20"/>
     </w:rPr>
   </w:style>
   <w:style w:type="paragraph" w:customStyle="1" w:styleId="List20">
@@ -9227,9 +10237,6 @@
       <w:spacing w:before="115" w:after="0"/>
       <w:ind w:left="4320" w:hanging="360"/>
     </w:pPr>
-    <w:rPr>
-      <w:sz w:val="20"/>
-    </w:rPr>
   </w:style>
   <w:style w:type="paragraph" w:customStyle="1" w:styleId="PageNumber1">
     <w:name w:val="Page Number1"/>
@@ -9253,7 +10260,6 @@
     <w:rPr>
       <w:rFonts w:ascii="Tms Rmn" w:hAnsi="Tms Rmn"/>
       <w:noProof/>
-      <w:sz w:val="20"/>
       <w:lang w:val="en-US"/>
     </w:rPr>
   </w:style>
@@ -9269,7 +10275,6 @@
     <w:rPr>
       <w:rFonts w:ascii="Tms Rmn" w:hAnsi="Tms Rmn"/>
       <w:noProof/>
-      <w:sz w:val="20"/>
       <w:lang w:val="en-US"/>
     </w:rPr>
   </w:style>
@@ -9285,7 +10290,6 @@
     <w:rPr>
       <w:rFonts w:ascii="Tms Rmn" w:hAnsi="Tms Rmn"/>
       <w:noProof/>
-      <w:sz w:val="20"/>
       <w:lang w:val="en-US"/>
     </w:rPr>
   </w:style>
@@ -9338,7 +10342,6 @@
     <w:rPr>
       <w:rFonts w:ascii="Tms Rmn" w:hAnsi="Tms Rmn"/>
       <w:noProof/>
-      <w:sz w:val="20"/>
       <w:lang w:val="en-US"/>
     </w:rPr>
   </w:style>
@@ -9931,7 +10934,7 @@
 </file>
 
 <file path=customXml/itemProps4.xml><?xml version="1.0" encoding="utf-8"?>
-<ds:datastoreItem xmlns:ds="http://schemas.openxmlformats.org/officeDocument/2006/customXml" ds:itemID="{00CFCF5E-1E5E-4ADF-AAD5-65F467C05AFF}">
+<ds:datastoreItem xmlns:ds="http://schemas.openxmlformats.org/officeDocument/2006/customXml" ds:itemID="{5E344A35-BDA1-422E-9557-B20AFA7E3BFB}">
   <ds:schemaRefs>
     <ds:schemaRef ds:uri="http://schemas.openxmlformats.org/officeDocument/2006/bibliography"/>
   </ds:schemaRefs>

</xml_diff>

<commit_message>
Updated with revised Primary sUser Case
</commit_message>
<xml_diff>
--- a/TECH/ANALYSIS/URS/WORK IN PROGRESS/RAM_TURS.docx
+++ b/TECH/ANALYSIS/URS/WORK IN PROGRESS/RAM_TURS.docx
@@ -1304,7 +1304,7 @@
                 <v:shape id="_x0000_s1050" type="#_x0000_t75" style="position:absolute;left:0;text-align:left;margin-left:7.65pt;margin-top:8.6pt;width:162pt;height:107.75pt;z-index:251657728;visibility:visible;mso-wrap-edited:f;mso-position-horizontal-relative:text;mso-position-vertical-relative:text" o:userdrawn="t">
                   <v:imagedata r:id="rId12" o:title=""/>
                 </v:shape>
-                <o:OLEObject Type="Embed" ProgID="Word.Picture.8" ShapeID="_x0000_s1050" DrawAspect="Content" ObjectID="_1585907913" r:id="rId13"/>
+                <o:OLEObject Type="Embed" ProgID="Word.Picture.8" ShapeID="_x0000_s1050" DrawAspect="Content" ObjectID="_1585909414" r:id="rId13"/>
               </w:pict>
             </w:r>
           </w:p>
@@ -5323,16 +5323,17 @@
         <w:ind w:left="1440"/>
         <w:jc w:val="center"/>
       </w:pPr>
+      <w:bookmarkStart w:id="19" w:name="_GoBack"/>
       <w:r>
         <w:rPr>
           <w:noProof/>
           <w:lang w:val="en-US"/>
         </w:rPr>
         <w:drawing>
-          <wp:inline distT="0" distB="0" distL="0" distR="0" wp14:anchorId="195731B7" wp14:editId="627C2746">
-            <wp:extent cx="4238625" cy="6998275"/>
-            <wp:effectExtent l="0" t="0" r="0" b="0"/>
-            <wp:docPr id="23" name="Picture 23" descr="C:\Users\Bala\Desktop\Incr DOCs\Primary Use cases.png"/>
+          <wp:inline distT="0" distB="0" distL="0" distR="0" wp14:anchorId="5524F614" wp14:editId="6220151E">
+            <wp:extent cx="4716780" cy="7954919"/>
+            <wp:effectExtent l="19050" t="19050" r="26670" b="27305"/>
+            <wp:docPr id="2" name="Picture 2"/>
             <wp:cNvGraphicFramePr>
               <a:graphicFrameLocks xmlns:a="http://schemas.openxmlformats.org/drawingml/2006/main" noChangeAspect="1"/>
             </wp:cNvGraphicFramePr>
@@ -5340,35 +5341,27 @@
               <a:graphicData uri="http://schemas.openxmlformats.org/drawingml/2006/picture">
                 <pic:pic xmlns:pic="http://schemas.openxmlformats.org/drawingml/2006/picture">
                   <pic:nvPicPr>
-                    <pic:cNvPr id="0" name="Picture 3" descr="C:\Users\Bala\Desktop\Incr DOCs\Primary Use cases.png"/>
-                    <pic:cNvPicPr>
-                      <a:picLocks noChangeAspect="1" noChangeArrowheads="1"/>
-                    </pic:cNvPicPr>
+                    <pic:cNvPr id="0" name=""/>
+                    <pic:cNvPicPr/>
                   </pic:nvPicPr>
                   <pic:blipFill>
-                    <a:blip r:embed="rId17" cstate="print">
-                      <a:extLst>
-                        <a:ext uri="{28A0092B-C50C-407E-A947-70E740481C1C}">
-                          <a14:useLocalDpi xmlns:a14="http://schemas.microsoft.com/office/drawing/2010/main" val="0"/>
-                        </a:ext>
-                      </a:extLst>
-                    </a:blip>
-                    <a:srcRect/>
+                    <a:blip r:embed="rId17"/>
                     <a:stretch>
                       <a:fillRect/>
                     </a:stretch>
                   </pic:blipFill>
-                  <pic:spPr bwMode="auto">
+                  <pic:spPr>
                     <a:xfrm>
                       <a:off x="0" y="0"/>
-                      <a:ext cx="4242760" cy="7005103"/>
+                      <a:ext cx="4733388" cy="7982928"/>
                     </a:xfrm>
                     <a:prstGeom prst="rect">
                       <a:avLst/>
                     </a:prstGeom>
-                    <a:noFill/>
                     <a:ln>
-                      <a:noFill/>
+                      <a:solidFill>
+                        <a:schemeClr val="tx1"/>
+                      </a:solidFill>
                     </a:ln>
                   </pic:spPr>
                 </pic:pic>
@@ -5377,6 +5370,7 @@
           </wp:inline>
         </w:drawing>
       </w:r>
+      <w:bookmarkEnd w:id="19"/>
     </w:p>
     <w:p>
       <w:pPr>
@@ -5394,7 +5388,7 @@
           <w:sz w:val="20"/>
         </w:rPr>
       </w:pPr>
-      <w:bookmarkStart w:id="19" w:name="_Toc511852247"/>
+      <w:bookmarkStart w:id="20" w:name="_Toc511852247"/>
       <w:r>
         <w:rPr>
           <w:sz w:val="20"/>
@@ -5402,7 +5396,7 @@
         <w:lastRenderedPageBreak/>
         <w:t>Functional Requirements</w:t>
       </w:r>
-      <w:bookmarkEnd w:id="19"/>
+      <w:bookmarkEnd w:id="20"/>
     </w:p>
     <w:p>
       <w:pPr>
@@ -6352,8 +6346,6 @@
       <w:pPr>
         <w:ind w:left="720"/>
       </w:pPr>
-      <w:bookmarkStart w:id="20" w:name="_GoBack"/>
-      <w:bookmarkEnd w:id="20"/>
     </w:p>
     <w:p/>
     <w:p>
@@ -6527,7 +6519,7 @@
         <v:shape id="_x0000_i1026" type="#_x0000_t75" style="width:58.8pt;height:39pt" o:ole="">
           <v:imagedata r:id="rId1" o:title=""/>
         </v:shape>
-        <o:OLEObject Type="Embed" ProgID="Word.Picture.8" ShapeID="_x0000_i1026" DrawAspect="Content" ObjectID="_1585907912" r:id="rId2"/>
+        <o:OLEObject Type="Embed" ProgID="Word.Picture.8" ShapeID="_x0000_i1026" DrawAspect="Content" ObjectID="_1585909413" r:id="rId2"/>
       </w:object>
     </w:r>
   </w:p>
@@ -6654,7 +6646,7 @@
         <w:sz w:val="16"/>
         <w:szCs w:val="16"/>
       </w:rPr>
-      <w:t>15</w:t>
+      <w:t>11</w:t>
     </w:r>
     <w:r>
       <w:rPr>
@@ -10744,13 +10736,37 @@
   <a:extraClrSchemeLst/>
   <a:extLst>
     <a:ext uri="{05A4C25C-085E-4340-85A3-A5531E510DB2}">
-      <thm15:themeFamily xmlns="" xmlns:thm15="http://schemas.microsoft.com/office/thememl/2012/main" name="Office Theme" id="{62F939B6-93AF-4DB8-9C6B-D6C7DFDC589F}" vid="{4A3C46E8-61CC-4603-A589-7422A47A8E4A}"/>
+      <thm15:themeFamily xmlns:thm15="http://schemas.microsoft.com/office/thememl/2012/main" xmlns="" name="Office Theme" id="{62F939B6-93AF-4DB8-9C6B-D6C7DFDC589F}" vid="{4A3C46E8-61CC-4603-A589-7422A47A8E4A}"/>
     </a:ext>
   </a:extLst>
 </a:theme>
 </file>
 
 <file path=customXml/item1.xml><?xml version="1.0" encoding="utf-8"?>
+<p:properties xmlns:p="http://schemas.microsoft.com/office/2006/metadata/properties" xmlns:xsi="http://www.w3.org/2001/XMLSchema-instance" xmlns:pc="http://schemas.microsoft.com/office/infopath/2007/PartnerControls">
+  <documentManagement>
+    <last_x0020_updated xmlns="aa606edf-d360-4d28-9266-fcd27bf14afa" xsi:nil="true"/>
+    <SharedWithUsers xmlns="643cc4c9-974a-459b-a4e2-b99cf79270c5">
+      <UserInfo>
+        <DisplayName/>
+        <AccountId xsi:nil="true"/>
+        <AccountType/>
+      </UserInfo>
+    </SharedWithUsers>
+  </documentManagement>
+</p:properties>
+</file>
+
+<file path=customXml/item2.xml><?xml version="1.0" encoding="utf-8"?>
+<?mso-contentType ?>
+<FormTemplates xmlns="http://schemas.microsoft.com/sharepoint/v3/contenttype/forms">
+  <Display>DocumentLibraryForm</Display>
+  <Edit>DocumentLibraryForm</Edit>
+  <New>DocumentLibraryForm</New>
+</FormTemplates>
+</file>
+
+<file path=customXml/item3.xml><?xml version="1.0" encoding="utf-8"?>
 <ct:contentTypeSchema xmlns:ct="http://schemas.microsoft.com/office/2006/metadata/contentType" xmlns:ma="http://schemas.microsoft.com/office/2006/metadata/properties/metaAttributes" ct:_="" ma:_="" ma:contentTypeName="Document" ma:contentTypeID="0x010100C8E325197F898B48A90A7E46E62C04EB" ma:contentTypeVersion="6" ma:contentTypeDescription="Create a new document." ma:contentTypeScope="" ma:versionID="45bf6c6b843f420da7a781387aae65b6">
   <xsd:schema xmlns:xsd="http://www.w3.org/2001/XMLSchema" xmlns:xs="http://www.w3.org/2001/XMLSchema" xmlns:p="http://schemas.microsoft.com/office/2006/metadata/properties" xmlns:ns2="643cc4c9-974a-459b-a4e2-b99cf79270c5" xmlns:ns3="aa606edf-d360-4d28-9266-fcd27bf14afa" targetNamespace="http://schemas.microsoft.com/office/2006/metadata/properties" ma:root="true" ma:fieldsID="33bf902a72c8aba0171457a20b77a55e" ns2:_="" ns3:_="">
     <xsd:import namespace="643cc4c9-974a-459b-a4e2-b99cf79270c5"/>
@@ -10927,35 +10943,30 @@
 </ct:contentTypeSchema>
 </file>
 
-<file path=customXml/item2.xml><?xml version="1.0" encoding="utf-8"?>
-<?mso-contentType ?>
-<FormTemplates xmlns="http://schemas.microsoft.com/sharepoint/v3/contenttype/forms">
-  <Display>DocumentLibraryForm</Display>
-  <Edit>DocumentLibraryForm</Edit>
-  <New>DocumentLibraryForm</New>
-</FormTemplates>
-</file>
-
-<file path=customXml/item3.xml><?xml version="1.0" encoding="utf-8"?>
-<p:properties xmlns:p="http://schemas.microsoft.com/office/2006/metadata/properties" xmlns:xsi="http://www.w3.org/2001/XMLSchema-instance" xmlns:pc="http://schemas.microsoft.com/office/infopath/2007/PartnerControls">
-  <documentManagement>
-    <last_x0020_updated xmlns="aa606edf-d360-4d28-9266-fcd27bf14afa" xsi:nil="true"/>
-    <SharedWithUsers xmlns="643cc4c9-974a-459b-a4e2-b99cf79270c5">
-      <UserInfo>
-        <DisplayName/>
-        <AccountId xsi:nil="true"/>
-        <AccountType/>
-      </UserInfo>
-    </SharedWithUsers>
-  </documentManagement>
-</p:properties>
-</file>
-
 <file path=customXml/item4.xml><?xml version="1.0" encoding="utf-8"?>
 <b:Sources xmlns:b="http://schemas.openxmlformats.org/officeDocument/2006/bibliography" xmlns="http://schemas.openxmlformats.org/officeDocument/2006/bibliography" SelectedStyle="\APA.XSL" StyleName="APA"/>
 </file>
 
 <file path=customXml/itemProps1.xml><?xml version="1.0" encoding="utf-8"?>
+<ds:datastoreItem xmlns:ds="http://schemas.openxmlformats.org/officeDocument/2006/customXml" ds:itemID="{9A2F955B-67EC-463C-BED5-21F7B5CA3BAD}">
+  <ds:schemaRefs>
+    <ds:schemaRef ds:uri="http://schemas.microsoft.com/office/2006/metadata/properties"/>
+    <ds:schemaRef ds:uri="http://schemas.microsoft.com/office/infopath/2007/PartnerControls"/>
+    <ds:schemaRef ds:uri="aa606edf-d360-4d28-9266-fcd27bf14afa"/>
+    <ds:schemaRef ds:uri="643cc4c9-974a-459b-a4e2-b99cf79270c5"/>
+  </ds:schemaRefs>
+</ds:datastoreItem>
+</file>
+
+<file path=customXml/itemProps2.xml><?xml version="1.0" encoding="utf-8"?>
+<ds:datastoreItem xmlns:ds="http://schemas.openxmlformats.org/officeDocument/2006/customXml" ds:itemID="{E93571E3-2CE9-41A1-BFDC-D2DF3610FA43}">
+  <ds:schemaRefs>
+    <ds:schemaRef ds:uri="http://schemas.microsoft.com/sharepoint/v3/contenttype/forms"/>
+  </ds:schemaRefs>
+</ds:datastoreItem>
+</file>
+
+<file path=customXml/itemProps3.xml><?xml version="1.0" encoding="utf-8"?>
 <ds:datastoreItem xmlns:ds="http://schemas.openxmlformats.org/officeDocument/2006/customXml" ds:itemID="{58DB8868-2BB7-4828-9E33-49D5EE1B2950}">
   <ds:schemaRefs>
     <ds:schemaRef ds:uri="http://schemas.microsoft.com/office/2006/metadata/contentType"/>
@@ -10974,27 +10985,8 @@
 </ds:datastoreItem>
 </file>
 
-<file path=customXml/itemProps2.xml><?xml version="1.0" encoding="utf-8"?>
-<ds:datastoreItem xmlns:ds="http://schemas.openxmlformats.org/officeDocument/2006/customXml" ds:itemID="{E93571E3-2CE9-41A1-BFDC-D2DF3610FA43}">
-  <ds:schemaRefs>
-    <ds:schemaRef ds:uri="http://schemas.microsoft.com/sharepoint/v3/contenttype/forms"/>
-  </ds:schemaRefs>
-</ds:datastoreItem>
-</file>
-
-<file path=customXml/itemProps3.xml><?xml version="1.0" encoding="utf-8"?>
-<ds:datastoreItem xmlns:ds="http://schemas.openxmlformats.org/officeDocument/2006/customXml" ds:itemID="{9A2F955B-67EC-463C-BED5-21F7B5CA3BAD}">
-  <ds:schemaRefs>
-    <ds:schemaRef ds:uri="http://schemas.microsoft.com/office/2006/metadata/properties"/>
-    <ds:schemaRef ds:uri="http://schemas.microsoft.com/office/infopath/2007/PartnerControls"/>
-    <ds:schemaRef ds:uri="aa606edf-d360-4d28-9266-fcd27bf14afa"/>
-    <ds:schemaRef ds:uri="643cc4c9-974a-459b-a4e2-b99cf79270c5"/>
-  </ds:schemaRefs>
-</ds:datastoreItem>
-</file>
-
 <file path=customXml/itemProps4.xml><?xml version="1.0" encoding="utf-8"?>
-<ds:datastoreItem xmlns:ds="http://schemas.openxmlformats.org/officeDocument/2006/customXml" ds:itemID="{ECB0F3AB-C22A-4351-8F2C-145A9E13E250}">
+<ds:datastoreItem xmlns:ds="http://schemas.openxmlformats.org/officeDocument/2006/customXml" ds:itemID="{3F5D61A3-BB1A-4B01-9C3A-EEC5880E07FA}">
   <ds:schemaRefs>
     <ds:schemaRef ds:uri="http://schemas.openxmlformats.org/officeDocument/2006/bibliography"/>
   </ds:schemaRefs>

</xml_diff>